<commit_message>
modified:   Chapter4/Chpt4PP5/Chpt4PP5/main.c 	modified:   Chapter4/RandyMcMillanChpt4.docx
</commit_message>
<xml_diff>
--- a/Chapter4/RandyMcMillanChpt4.docx
+++ b/Chapter4/RandyMcMillanChpt4.docx
@@ -45,52 +45,79 @@
           <w:rFonts w:ascii="Monaco" w:hAnsi="Monaco" w:cs="Monaco"/>
           <w:color w:val="475B62"/>
         </w:rPr>
-        <w:t>//  main.c</w:t>
-      </w:r>
-    </w:p>
-    <w:p>
-      <w:pPr>
-        <w:widowControl w:val="0"/>
-        <w:tabs>
-          <w:tab w:val="left" w:pos="576"/>
-        </w:tabs>
-        <w:autoSpaceDE w:val="0"/>
-        <w:autoSpaceDN w:val="0"/>
-        <w:adjustRightInd w:val="0"/>
-        <w:spacing w:after="0"/>
-        <w:rPr>
-          <w:rFonts w:ascii="Monaco" w:hAnsi="Monaco" w:cs="Monaco"/>
-          <w:color w:val="708284"/>
-        </w:rPr>
-      </w:pPr>
+        <w:t>/</w:t>
+      </w:r>
+      <w:proofErr w:type="gramStart"/>
       <w:r>
         <w:rPr>
           <w:rFonts w:ascii="Monaco" w:hAnsi="Monaco" w:cs="Monaco"/>
           <w:color w:val="475B62"/>
         </w:rPr>
-        <w:t>//  Chpt4PP2</w:t>
-      </w:r>
-    </w:p>
-    <w:p>
-      <w:pPr>
-        <w:widowControl w:val="0"/>
-        <w:tabs>
-          <w:tab w:val="left" w:pos="576"/>
-        </w:tabs>
-        <w:autoSpaceDE w:val="0"/>
-        <w:autoSpaceDN w:val="0"/>
-        <w:adjustRightInd w:val="0"/>
-        <w:spacing w:after="0"/>
-        <w:rPr>
-          <w:rFonts w:ascii="Monaco" w:hAnsi="Monaco" w:cs="Monaco"/>
-          <w:color w:val="708284"/>
-        </w:rPr>
-      </w:pPr>
+        <w:t xml:space="preserve">/  </w:t>
+      </w:r>
+      <w:proofErr w:type="spellStart"/>
       <w:r>
         <w:rPr>
           <w:rFonts w:ascii="Monaco" w:hAnsi="Monaco" w:cs="Monaco"/>
           <w:color w:val="475B62"/>
         </w:rPr>
+        <w:t>main.c</w:t>
+      </w:r>
+      <w:proofErr w:type="spellEnd"/>
+      <w:proofErr w:type="gramEnd"/>
+    </w:p>
+    <w:p>
+      <w:pPr>
+        <w:widowControl w:val="0"/>
+        <w:tabs>
+          <w:tab w:val="left" w:pos="576"/>
+        </w:tabs>
+        <w:autoSpaceDE w:val="0"/>
+        <w:autoSpaceDN w:val="0"/>
+        <w:adjustRightInd w:val="0"/>
+        <w:spacing w:after="0"/>
+        <w:rPr>
+          <w:rFonts w:ascii="Monaco" w:hAnsi="Monaco" w:cs="Monaco"/>
+          <w:color w:val="708284"/>
+        </w:rPr>
+      </w:pPr>
+      <w:r>
+        <w:rPr>
+          <w:rFonts w:ascii="Monaco" w:hAnsi="Monaco" w:cs="Monaco"/>
+          <w:color w:val="475B62"/>
+        </w:rPr>
+        <w:t>/</w:t>
+      </w:r>
+      <w:proofErr w:type="gramStart"/>
+      <w:r>
+        <w:rPr>
+          <w:rFonts w:ascii="Monaco" w:hAnsi="Monaco" w:cs="Monaco"/>
+          <w:color w:val="475B62"/>
+        </w:rPr>
+        <w:t>/  Chpt4PP2</w:t>
+      </w:r>
+      <w:proofErr w:type="gramEnd"/>
+    </w:p>
+    <w:p>
+      <w:pPr>
+        <w:widowControl w:val="0"/>
+        <w:tabs>
+          <w:tab w:val="left" w:pos="576"/>
+        </w:tabs>
+        <w:autoSpaceDE w:val="0"/>
+        <w:autoSpaceDN w:val="0"/>
+        <w:adjustRightInd w:val="0"/>
+        <w:spacing w:after="0"/>
+        <w:rPr>
+          <w:rFonts w:ascii="Monaco" w:hAnsi="Monaco" w:cs="Monaco"/>
+          <w:color w:val="708284"/>
+        </w:rPr>
+      </w:pPr>
+      <w:r>
+        <w:rPr>
+          <w:rFonts w:ascii="Monaco" w:hAnsi="Monaco" w:cs="Monaco"/>
+          <w:color w:val="475B62"/>
+        </w:rPr>
         <w:t>//</w:t>
       </w:r>
     </w:p>
@@ -114,52 +141,84 @@
           <w:rFonts w:ascii="Monaco" w:hAnsi="Monaco" w:cs="Monaco"/>
           <w:color w:val="475B62"/>
         </w:rPr>
-        <w:t>//  Created by Randy McMillan on 9/26/13.</w:t>
-      </w:r>
-    </w:p>
-    <w:p>
-      <w:pPr>
-        <w:widowControl w:val="0"/>
-        <w:tabs>
-          <w:tab w:val="left" w:pos="576"/>
-        </w:tabs>
-        <w:autoSpaceDE w:val="0"/>
-        <w:autoSpaceDN w:val="0"/>
-        <w:adjustRightInd w:val="0"/>
-        <w:spacing w:after="0"/>
-        <w:rPr>
-          <w:rFonts w:ascii="Monaco" w:hAnsi="Monaco" w:cs="Monaco"/>
-          <w:color w:val="708284"/>
-        </w:rPr>
-      </w:pPr>
+        <w:t>/</w:t>
+      </w:r>
+      <w:proofErr w:type="gramStart"/>
       <w:r>
         <w:rPr>
           <w:rFonts w:ascii="Monaco" w:hAnsi="Monaco" w:cs="Monaco"/>
           <w:color w:val="475B62"/>
         </w:rPr>
-        <w:t>//  Copyright (c) 2013 Randy McMillan. All rights reserved.</w:t>
-      </w:r>
-    </w:p>
-    <w:p>
-      <w:pPr>
-        <w:widowControl w:val="0"/>
-        <w:tabs>
-          <w:tab w:val="left" w:pos="576"/>
-        </w:tabs>
-        <w:autoSpaceDE w:val="0"/>
-        <w:autoSpaceDN w:val="0"/>
-        <w:adjustRightInd w:val="0"/>
-        <w:spacing w:after="0"/>
-        <w:rPr>
-          <w:rFonts w:ascii="Monaco" w:hAnsi="Monaco" w:cs="Monaco"/>
-          <w:color w:val="708284"/>
-        </w:rPr>
-      </w:pPr>
+        <w:t>/  Created</w:t>
+      </w:r>
+      <w:proofErr w:type="gramEnd"/>
       <w:r>
         <w:rPr>
           <w:rFonts w:ascii="Monaco" w:hAnsi="Monaco" w:cs="Monaco"/>
           <w:color w:val="475B62"/>
         </w:rPr>
+        <w:t xml:space="preserve"> by Randy McMillan on 9/26/13.</w:t>
+      </w:r>
+    </w:p>
+    <w:p>
+      <w:pPr>
+        <w:widowControl w:val="0"/>
+        <w:tabs>
+          <w:tab w:val="left" w:pos="576"/>
+        </w:tabs>
+        <w:autoSpaceDE w:val="0"/>
+        <w:autoSpaceDN w:val="0"/>
+        <w:adjustRightInd w:val="0"/>
+        <w:spacing w:after="0"/>
+        <w:rPr>
+          <w:rFonts w:ascii="Monaco" w:hAnsi="Monaco" w:cs="Monaco"/>
+          <w:color w:val="708284"/>
+        </w:rPr>
+      </w:pPr>
+      <w:r>
+        <w:rPr>
+          <w:rFonts w:ascii="Monaco" w:hAnsi="Monaco" w:cs="Monaco"/>
+          <w:color w:val="475B62"/>
+        </w:rPr>
+        <w:t>/</w:t>
+      </w:r>
+      <w:proofErr w:type="gramStart"/>
+      <w:r>
+        <w:rPr>
+          <w:rFonts w:ascii="Monaco" w:hAnsi="Monaco" w:cs="Monaco"/>
+          <w:color w:val="475B62"/>
+        </w:rPr>
+        <w:t>/  Copyright</w:t>
+      </w:r>
+      <w:proofErr w:type="gramEnd"/>
+      <w:r>
+        <w:rPr>
+          <w:rFonts w:ascii="Monaco" w:hAnsi="Monaco" w:cs="Monaco"/>
+          <w:color w:val="475B62"/>
+        </w:rPr>
+        <w:t xml:space="preserve"> (c) 2013 Randy McMillan. All rights reserved.</w:t>
+      </w:r>
+    </w:p>
+    <w:p>
+      <w:pPr>
+        <w:widowControl w:val="0"/>
+        <w:tabs>
+          <w:tab w:val="left" w:pos="576"/>
+        </w:tabs>
+        <w:autoSpaceDE w:val="0"/>
+        <w:autoSpaceDN w:val="0"/>
+        <w:adjustRightInd w:val="0"/>
+        <w:spacing w:after="0"/>
+        <w:rPr>
+          <w:rFonts w:ascii="Monaco" w:hAnsi="Monaco" w:cs="Monaco"/>
+          <w:color w:val="708284"/>
+        </w:rPr>
+      </w:pPr>
+      <w:r>
+        <w:rPr>
+          <w:rFonts w:ascii="Monaco" w:hAnsi="Monaco" w:cs="Monaco"/>
+          <w:color w:val="475B62"/>
+        </w:rPr>
         <w:t>//</w:t>
       </w:r>
     </w:p>
@@ -215,47 +274,80 @@
           <w:rFonts w:ascii="Monaco" w:hAnsi="Monaco" w:cs="Monaco"/>
           <w:color w:val="BD3613"/>
         </w:rPr>
-        <w:t xml:space="preserve">#include </w:t>
-      </w:r>
-      <w:r>
-        <w:rPr>
-          <w:rFonts w:ascii="Monaco" w:hAnsi="Monaco" w:cs="Monaco"/>
-          <w:color w:val="259286"/>
-        </w:rPr>
-        <w:t>&lt;stdio.h&gt;</w:t>
-      </w:r>
-    </w:p>
-    <w:p>
-      <w:pPr>
-        <w:widowControl w:val="0"/>
-        <w:tabs>
-          <w:tab w:val="left" w:pos="576"/>
-        </w:tabs>
-        <w:autoSpaceDE w:val="0"/>
-        <w:autoSpaceDN w:val="0"/>
-        <w:adjustRightInd w:val="0"/>
-        <w:spacing w:after="0"/>
-        <w:rPr>
-          <w:rFonts w:ascii="Monaco" w:hAnsi="Monaco" w:cs="Monaco"/>
-          <w:color w:val="708284"/>
-        </w:rPr>
-      </w:pPr>
-    </w:p>
-    <w:p>
-      <w:pPr>
-        <w:widowControl w:val="0"/>
-        <w:tabs>
-          <w:tab w:val="left" w:pos="576"/>
-        </w:tabs>
-        <w:autoSpaceDE w:val="0"/>
-        <w:autoSpaceDN w:val="0"/>
-        <w:adjustRightInd w:val="0"/>
-        <w:spacing w:after="0"/>
-        <w:rPr>
-          <w:rFonts w:ascii="Monaco" w:hAnsi="Monaco" w:cs="Monaco"/>
-          <w:color w:val="708284"/>
-        </w:rPr>
-      </w:pPr>
+        <w:t>#</w:t>
+      </w:r>
+      <w:proofErr w:type="gramStart"/>
+      <w:r>
+        <w:rPr>
+          <w:rFonts w:ascii="Monaco" w:hAnsi="Monaco" w:cs="Monaco"/>
+          <w:color w:val="BD3613"/>
+        </w:rPr>
+        <w:t>include</w:t>
+      </w:r>
+      <w:proofErr w:type="gramEnd"/>
+      <w:r>
+        <w:rPr>
+          <w:rFonts w:ascii="Monaco" w:hAnsi="Monaco" w:cs="Monaco"/>
+          <w:color w:val="BD3613"/>
+        </w:rPr>
+        <w:t xml:space="preserve"> </w:t>
+      </w:r>
+      <w:r>
+        <w:rPr>
+          <w:rFonts w:ascii="Monaco" w:hAnsi="Monaco" w:cs="Monaco"/>
+          <w:color w:val="259286"/>
+        </w:rPr>
+        <w:t>&lt;</w:t>
+      </w:r>
+      <w:proofErr w:type="spellStart"/>
+      <w:r>
+        <w:rPr>
+          <w:rFonts w:ascii="Monaco" w:hAnsi="Monaco" w:cs="Monaco"/>
+          <w:color w:val="259286"/>
+        </w:rPr>
+        <w:t>stdio.h</w:t>
+      </w:r>
+      <w:proofErr w:type="spellEnd"/>
+      <w:r>
+        <w:rPr>
+          <w:rFonts w:ascii="Monaco" w:hAnsi="Monaco" w:cs="Monaco"/>
+          <w:color w:val="259286"/>
+        </w:rPr>
+        <w:t>&gt;</w:t>
+      </w:r>
+    </w:p>
+    <w:p>
+      <w:pPr>
+        <w:widowControl w:val="0"/>
+        <w:tabs>
+          <w:tab w:val="left" w:pos="576"/>
+        </w:tabs>
+        <w:autoSpaceDE w:val="0"/>
+        <w:autoSpaceDN w:val="0"/>
+        <w:adjustRightInd w:val="0"/>
+        <w:spacing w:after="0"/>
+        <w:rPr>
+          <w:rFonts w:ascii="Monaco" w:hAnsi="Monaco" w:cs="Monaco"/>
+          <w:color w:val="708284"/>
+        </w:rPr>
+      </w:pPr>
+    </w:p>
+    <w:p>
+      <w:pPr>
+        <w:widowControl w:val="0"/>
+        <w:tabs>
+          <w:tab w:val="left" w:pos="576"/>
+        </w:tabs>
+        <w:autoSpaceDE w:val="0"/>
+        <w:autoSpaceDN w:val="0"/>
+        <w:adjustRightInd w:val="0"/>
+        <w:spacing w:after="0"/>
+        <w:rPr>
+          <w:rFonts w:ascii="Monaco" w:hAnsi="Monaco" w:cs="Monaco"/>
+          <w:color w:val="708284"/>
+        </w:rPr>
+      </w:pPr>
+      <w:proofErr w:type="gramStart"/>
       <w:r>
         <w:rPr>
           <w:rFonts w:ascii="Monaco" w:hAnsi="Monaco" w:cs="Monaco"/>
@@ -263,29 +355,47 @@
         </w:rPr>
         <w:t>float</w:t>
       </w:r>
-      <w:r>
-        <w:rPr>
-          <w:rFonts w:ascii="Monaco" w:hAnsi="Monaco" w:cs="Monaco"/>
-          <w:color w:val="708284"/>
-        </w:rPr>
-        <w:t xml:space="preserve"> weight,height,bmi;</w:t>
-      </w:r>
-    </w:p>
-    <w:p>
-      <w:pPr>
-        <w:widowControl w:val="0"/>
-        <w:tabs>
-          <w:tab w:val="left" w:pos="576"/>
-        </w:tabs>
-        <w:autoSpaceDE w:val="0"/>
-        <w:autoSpaceDN w:val="0"/>
-        <w:adjustRightInd w:val="0"/>
-        <w:spacing w:after="0"/>
-        <w:rPr>
-          <w:rFonts w:ascii="Monaco" w:hAnsi="Monaco" w:cs="Monaco"/>
-          <w:color w:val="708284"/>
-        </w:rPr>
-      </w:pPr>
+      <w:proofErr w:type="gramEnd"/>
+      <w:r>
+        <w:rPr>
+          <w:rFonts w:ascii="Monaco" w:hAnsi="Monaco" w:cs="Monaco"/>
+          <w:color w:val="708284"/>
+        </w:rPr>
+        <w:t xml:space="preserve"> </w:t>
+      </w:r>
+      <w:proofErr w:type="spellStart"/>
+      <w:r>
+        <w:rPr>
+          <w:rFonts w:ascii="Monaco" w:hAnsi="Monaco" w:cs="Monaco"/>
+          <w:color w:val="708284"/>
+        </w:rPr>
+        <w:t>weight,height,bmi</w:t>
+      </w:r>
+      <w:proofErr w:type="spellEnd"/>
+      <w:r>
+        <w:rPr>
+          <w:rFonts w:ascii="Monaco" w:hAnsi="Monaco" w:cs="Monaco"/>
+          <w:color w:val="708284"/>
+        </w:rPr>
+        <w:t>;</w:t>
+      </w:r>
+    </w:p>
+    <w:p>
+      <w:pPr>
+        <w:widowControl w:val="0"/>
+        <w:tabs>
+          <w:tab w:val="left" w:pos="576"/>
+        </w:tabs>
+        <w:autoSpaceDE w:val="0"/>
+        <w:autoSpaceDN w:val="0"/>
+        <w:adjustRightInd w:val="0"/>
+        <w:spacing w:after="0"/>
+        <w:rPr>
+          <w:rFonts w:ascii="Monaco" w:hAnsi="Monaco" w:cs="Monaco"/>
+          <w:color w:val="708284"/>
+        </w:rPr>
+      </w:pPr>
+      <w:proofErr w:type="gramStart"/>
       <w:r>
         <w:rPr>
           <w:rFonts w:ascii="Monaco" w:hAnsi="Monaco" w:cs="Monaco"/>
@@ -293,12 +403,29 @@
         </w:rPr>
         <w:t>float</w:t>
       </w:r>
-      <w:r>
-        <w:rPr>
-          <w:rFonts w:ascii="Monaco" w:hAnsi="Monaco" w:cs="Monaco"/>
-          <w:color w:val="708284"/>
-        </w:rPr>
-        <w:t xml:space="preserve"> returnBMI(</w:t>
+      <w:proofErr w:type="gramEnd"/>
+      <w:r>
+        <w:rPr>
+          <w:rFonts w:ascii="Monaco" w:hAnsi="Monaco" w:cs="Monaco"/>
+          <w:color w:val="708284"/>
+        </w:rPr>
+        <w:t xml:space="preserve"> </w:t>
+      </w:r>
+      <w:proofErr w:type="spellStart"/>
+      <w:r>
+        <w:rPr>
+          <w:rFonts w:ascii="Monaco" w:hAnsi="Monaco" w:cs="Monaco"/>
+          <w:color w:val="708284"/>
+        </w:rPr>
+        <w:t>returnBMI</w:t>
+      </w:r>
+      <w:proofErr w:type="spellEnd"/>
+      <w:r>
+        <w:rPr>
+          <w:rFonts w:ascii="Monaco" w:hAnsi="Monaco" w:cs="Monaco"/>
+          <w:color w:val="708284"/>
+        </w:rPr>
+        <w:t>(</w:t>
       </w:r>
       <w:r>
         <w:rPr>
@@ -312,7 +439,15 @@
           <w:rFonts w:ascii="Monaco" w:hAnsi="Monaco" w:cs="Monaco"/>
           <w:color w:val="708284"/>
         </w:rPr>
-        <w:t xml:space="preserve"> w,</w:t>
+        <w:t xml:space="preserve"> </w:t>
+      </w:r>
+      <w:proofErr w:type="spellStart"/>
+      <w:r>
+        <w:rPr>
+          <w:rFonts w:ascii="Monaco" w:hAnsi="Monaco" w:cs="Monaco"/>
+          <w:color w:val="708284"/>
+        </w:rPr>
+        <w:t>w,</w:t>
       </w:r>
       <w:r>
         <w:rPr>
@@ -321,6 +456,7 @@
         </w:rPr>
         <w:t>float</w:t>
       </w:r>
+      <w:proofErr w:type="spellEnd"/>
       <w:r>
         <w:rPr>
           <w:rFonts w:ascii="Monaco" w:hAnsi="Monaco" w:cs="Monaco"/>
@@ -344,6 +480,7 @@
           <w:color w:val="708284"/>
         </w:rPr>
       </w:pPr>
+      <w:proofErr w:type="gramStart"/>
       <w:r>
         <w:rPr>
           <w:rFonts w:ascii="Monaco" w:hAnsi="Monaco" w:cs="Monaco"/>
@@ -351,6 +488,7 @@
         </w:rPr>
         <w:t>void</w:t>
       </w:r>
+      <w:proofErr w:type="gramEnd"/>
       <w:r>
         <w:rPr>
           <w:rFonts w:ascii="Monaco" w:hAnsi="Monaco" w:cs="Monaco"/>
@@ -390,6 +528,8 @@
           <w:color w:val="708284"/>
         </w:rPr>
       </w:pPr>
+      <w:proofErr w:type="spellStart"/>
+      <w:proofErr w:type="gramStart"/>
       <w:r>
         <w:rPr>
           <w:rFonts w:ascii="Monaco" w:hAnsi="Monaco" w:cs="Monaco"/>
@@ -397,6 +537,8 @@
         </w:rPr>
         <w:t>int</w:t>
       </w:r>
+      <w:proofErr w:type="spellEnd"/>
+      <w:proofErr w:type="gramEnd"/>
       <w:r>
         <w:rPr>
           <w:rFonts w:ascii="Monaco" w:hAnsi="Monaco" w:cs="Monaco"/>
@@ -404,6 +546,7 @@
         </w:rPr>
         <w:t xml:space="preserve"> main(</w:t>
       </w:r>
+      <w:proofErr w:type="spellStart"/>
       <w:r>
         <w:rPr>
           <w:rFonts w:ascii="Monaco" w:hAnsi="Monaco" w:cs="Monaco"/>
@@ -411,12 +554,29 @@
         </w:rPr>
         <w:t>int</w:t>
       </w:r>
-      <w:r>
-        <w:rPr>
-          <w:rFonts w:ascii="Monaco" w:hAnsi="Monaco" w:cs="Monaco"/>
-          <w:color w:val="708284"/>
-        </w:rPr>
-        <w:t xml:space="preserve"> argc, </w:t>
+      <w:proofErr w:type="spellEnd"/>
+      <w:r>
+        <w:rPr>
+          <w:rFonts w:ascii="Monaco" w:hAnsi="Monaco" w:cs="Monaco"/>
+          <w:color w:val="708284"/>
+        </w:rPr>
+        <w:t xml:space="preserve"> </w:t>
+      </w:r>
+      <w:proofErr w:type="spellStart"/>
+      <w:r>
+        <w:rPr>
+          <w:rFonts w:ascii="Monaco" w:hAnsi="Monaco" w:cs="Monaco"/>
+          <w:color w:val="708284"/>
+        </w:rPr>
+        <w:t>argc</w:t>
+      </w:r>
+      <w:proofErr w:type="spellEnd"/>
+      <w:r>
+        <w:rPr>
+          <w:rFonts w:ascii="Monaco" w:hAnsi="Monaco" w:cs="Monaco"/>
+          <w:color w:val="708284"/>
+        </w:rPr>
+        <w:t xml:space="preserve">, </w:t>
       </w:r>
       <w:r>
         <w:rPr>
@@ -444,7 +604,23 @@
           <w:rFonts w:ascii="Monaco" w:hAnsi="Monaco" w:cs="Monaco"/>
           <w:color w:val="708284"/>
         </w:rPr>
-        <w:t xml:space="preserve"> * argv[]){</w:t>
+        <w:t xml:space="preserve"> * </w:t>
+      </w:r>
+      <w:proofErr w:type="spellStart"/>
+      <w:r>
+        <w:rPr>
+          <w:rFonts w:ascii="Monaco" w:hAnsi="Monaco" w:cs="Monaco"/>
+          <w:color w:val="708284"/>
+        </w:rPr>
+        <w:t>argv</w:t>
+      </w:r>
+      <w:proofErr w:type="spellEnd"/>
+      <w:r>
+        <w:rPr>
+          <w:rFonts w:ascii="Monaco" w:hAnsi="Monaco" w:cs="Monaco"/>
+          <w:color w:val="708284"/>
+        </w:rPr>
+        <w:t>[]){</w:t>
       </w:r>
     </w:p>
     <w:p>
@@ -492,6 +668,7 @@
         </w:rPr>
         <w:t xml:space="preserve">    </w:t>
       </w:r>
+      <w:proofErr w:type="gramStart"/>
       <w:r>
         <w:rPr>
           <w:rFonts w:ascii="Monaco" w:hAnsi="Monaco" w:cs="Monaco"/>
@@ -499,6 +676,7 @@
         </w:rPr>
         <w:t>calculate</w:t>
       </w:r>
+      <w:proofErr w:type="gramEnd"/>
       <w:r>
         <w:rPr>
           <w:rFonts w:ascii="Monaco" w:hAnsi="Monaco" w:cs="Monaco"/>
@@ -529,6 +707,7 @@
         </w:rPr>
         <w:t xml:space="preserve">    </w:t>
       </w:r>
+      <w:proofErr w:type="gramStart"/>
       <w:r>
         <w:rPr>
           <w:rFonts w:ascii="Monaco" w:hAnsi="Monaco" w:cs="Monaco"/>
@@ -536,6 +715,7 @@
         </w:rPr>
         <w:t>return</w:t>
       </w:r>
+      <w:proofErr w:type="gramEnd"/>
       <w:r>
         <w:rPr>
           <w:rFonts w:ascii="Monaco" w:hAnsi="Monaco" w:cs="Monaco"/>
@@ -628,6 +808,7 @@
           <w:color w:val="708284"/>
         </w:rPr>
       </w:pPr>
+      <w:proofErr w:type="gramStart"/>
       <w:r>
         <w:rPr>
           <w:rFonts w:ascii="Monaco" w:hAnsi="Monaco" w:cs="Monaco"/>
@@ -635,6 +816,7 @@
         </w:rPr>
         <w:t>void</w:t>
       </w:r>
+      <w:proofErr w:type="gramEnd"/>
       <w:r>
         <w:rPr>
           <w:rFonts w:ascii="Monaco" w:hAnsi="Monaco" w:cs="Monaco"/>
@@ -688,6 +870,8 @@
         </w:rPr>
         <w:t xml:space="preserve">    </w:t>
       </w:r>
+      <w:proofErr w:type="spellStart"/>
+      <w:proofErr w:type="gramStart"/>
       <w:r>
         <w:rPr>
           <w:rFonts w:ascii="Monaco" w:hAnsi="Monaco" w:cs="Monaco"/>
@@ -695,6 +879,8 @@
         </w:rPr>
         <w:t>printf</w:t>
       </w:r>
+      <w:proofErr w:type="spellEnd"/>
+      <w:proofErr w:type="gramEnd"/>
       <w:r>
         <w:rPr>
           <w:rFonts w:ascii="Monaco" w:hAnsi="Monaco" w:cs="Monaco"/>
@@ -739,6 +925,8 @@
         </w:rPr>
         <w:t xml:space="preserve">    </w:t>
       </w:r>
+      <w:proofErr w:type="spellStart"/>
+      <w:proofErr w:type="gramStart"/>
       <w:r>
         <w:rPr>
           <w:rFonts w:ascii="Monaco" w:hAnsi="Monaco" w:cs="Monaco"/>
@@ -746,6 +934,8 @@
         </w:rPr>
         <w:t>scanf</w:t>
       </w:r>
+      <w:proofErr w:type="spellEnd"/>
+      <w:proofErr w:type="gramEnd"/>
       <w:r>
         <w:rPr>
           <w:rFonts w:ascii="Monaco" w:hAnsi="Monaco" w:cs="Monaco"/>
@@ -758,7 +948,15 @@
           <w:rFonts w:ascii="Monaco" w:hAnsi="Monaco" w:cs="Monaco"/>
           <w:color w:val="259286"/>
         </w:rPr>
-        <w:t>"%f"</w:t>
+        <w:t>"%</w:t>
+      </w:r>
+      <w:proofErr w:type="spellStart"/>
+      <w:r>
+        <w:rPr>
+          <w:rFonts w:ascii="Monaco" w:hAnsi="Monaco" w:cs="Monaco"/>
+          <w:color w:val="259286"/>
+        </w:rPr>
+        <w:t>f"</w:t>
       </w:r>
       <w:r>
         <w:rPr>
@@ -774,6 +972,7 @@
         </w:rPr>
         <w:t>weight</w:t>
       </w:r>
+      <w:proofErr w:type="spellEnd"/>
       <w:r>
         <w:rPr>
           <w:rFonts w:ascii="Monaco" w:hAnsi="Monaco" w:cs="Monaco"/>
@@ -804,6 +1003,8 @@
         </w:rPr>
         <w:t xml:space="preserve">    </w:t>
       </w:r>
+      <w:proofErr w:type="spellStart"/>
+      <w:proofErr w:type="gramStart"/>
       <w:r>
         <w:rPr>
           <w:rFonts w:ascii="Monaco" w:hAnsi="Monaco" w:cs="Monaco"/>
@@ -811,6 +1012,8 @@
         </w:rPr>
         <w:t>printf</w:t>
       </w:r>
+      <w:proofErr w:type="spellEnd"/>
+      <w:proofErr w:type="gramEnd"/>
       <w:r>
         <w:rPr>
           <w:rFonts w:ascii="Monaco" w:hAnsi="Monaco" w:cs="Monaco"/>
@@ -855,6 +1058,8 @@
         </w:rPr>
         <w:t xml:space="preserve">    </w:t>
       </w:r>
+      <w:proofErr w:type="spellStart"/>
+      <w:proofErr w:type="gramStart"/>
       <w:r>
         <w:rPr>
           <w:rFonts w:ascii="Monaco" w:hAnsi="Monaco" w:cs="Monaco"/>
@@ -862,6 +1067,8 @@
         </w:rPr>
         <w:t>scanf</w:t>
       </w:r>
+      <w:proofErr w:type="spellEnd"/>
+      <w:proofErr w:type="gramEnd"/>
       <w:r>
         <w:rPr>
           <w:rFonts w:ascii="Monaco" w:hAnsi="Monaco" w:cs="Monaco"/>
@@ -874,7 +1081,15 @@
           <w:rFonts w:ascii="Monaco" w:hAnsi="Monaco" w:cs="Monaco"/>
           <w:color w:val="259286"/>
         </w:rPr>
-        <w:t>"%f"</w:t>
+        <w:t>"%</w:t>
+      </w:r>
+      <w:proofErr w:type="spellStart"/>
+      <w:r>
+        <w:rPr>
+          <w:rFonts w:ascii="Monaco" w:hAnsi="Monaco" w:cs="Monaco"/>
+          <w:color w:val="259286"/>
+        </w:rPr>
+        <w:t>f"</w:t>
       </w:r>
       <w:r>
         <w:rPr>
@@ -890,6 +1105,7 @@
         </w:rPr>
         <w:t>height</w:t>
       </w:r>
+      <w:proofErr w:type="spellEnd"/>
       <w:r>
         <w:rPr>
           <w:rFonts w:ascii="Monaco" w:hAnsi="Monaco" w:cs="Monaco"/>
@@ -936,6 +1152,8 @@
         </w:rPr>
         <w:t xml:space="preserve">    </w:t>
       </w:r>
+      <w:proofErr w:type="spellStart"/>
+      <w:proofErr w:type="gramStart"/>
       <w:r>
         <w:rPr>
           <w:rFonts w:ascii="Monaco" w:hAnsi="Monaco" w:cs="Monaco"/>
@@ -943,6 +1161,8 @@
         </w:rPr>
         <w:t>bmi</w:t>
       </w:r>
+      <w:proofErr w:type="spellEnd"/>
+      <w:proofErr w:type="gramEnd"/>
       <w:r>
         <w:rPr>
           <w:rFonts w:ascii="Monaco" w:hAnsi="Monaco" w:cs="Monaco"/>
@@ -950,6 +1170,7 @@
         </w:rPr>
         <w:t xml:space="preserve"> = </w:t>
       </w:r>
+      <w:proofErr w:type="spellStart"/>
       <w:r>
         <w:rPr>
           <w:rFonts w:ascii="Monaco" w:hAnsi="Monaco" w:cs="Monaco"/>
@@ -957,6 +1178,7 @@
         </w:rPr>
         <w:t>returnBMI</w:t>
       </w:r>
+      <w:proofErr w:type="spellEnd"/>
       <w:r>
         <w:rPr>
           <w:rFonts w:ascii="Monaco" w:hAnsi="Monaco" w:cs="Monaco"/>
@@ -1020,7 +1242,48 @@
           <w:rFonts w:ascii="Monaco" w:hAnsi="Monaco" w:cs="Monaco"/>
           <w:color w:val="475B62"/>
         </w:rPr>
-        <w:t>//printf("%f\n",bmi);</w:t>
+        <w:t>//</w:t>
+      </w:r>
+      <w:proofErr w:type="spellStart"/>
+      <w:proofErr w:type="gramStart"/>
+      <w:r>
+        <w:rPr>
+          <w:rFonts w:ascii="Monaco" w:hAnsi="Monaco" w:cs="Monaco"/>
+          <w:color w:val="475B62"/>
+        </w:rPr>
+        <w:t>printf</w:t>
+      </w:r>
+      <w:proofErr w:type="spellEnd"/>
+      <w:r>
+        <w:rPr>
+          <w:rFonts w:ascii="Monaco" w:hAnsi="Monaco" w:cs="Monaco"/>
+          <w:color w:val="475B62"/>
+        </w:rPr>
+        <w:t>(</w:t>
+      </w:r>
+      <w:proofErr w:type="gramEnd"/>
+      <w:r>
+        <w:rPr>
+          <w:rFonts w:ascii="Monaco" w:hAnsi="Monaco" w:cs="Monaco"/>
+          <w:color w:val="475B62"/>
+        </w:rPr>
+        <w:t>"%f\</w:t>
+      </w:r>
+      <w:proofErr w:type="spellStart"/>
+      <w:r>
+        <w:rPr>
+          <w:rFonts w:ascii="Monaco" w:hAnsi="Monaco" w:cs="Monaco"/>
+          <w:color w:val="475B62"/>
+        </w:rPr>
+        <w:t>n",bmi</w:t>
+      </w:r>
+      <w:proofErr w:type="spellEnd"/>
+      <w:r>
+        <w:rPr>
+          <w:rFonts w:ascii="Monaco" w:hAnsi="Monaco" w:cs="Monaco"/>
+          <w:color w:val="475B62"/>
+        </w:rPr>
+        <w:t>);</w:t>
       </w:r>
     </w:p>
     <w:p>
@@ -1068,6 +1331,7 @@
         </w:rPr>
         <w:t xml:space="preserve">    </w:t>
       </w:r>
+      <w:proofErr w:type="gramStart"/>
       <w:r>
         <w:rPr>
           <w:rFonts w:ascii="Monaco" w:hAnsi="Monaco" w:cs="Monaco"/>
@@ -1075,6 +1339,7 @@
         </w:rPr>
         <w:t>if</w:t>
       </w:r>
+      <w:proofErr w:type="gramEnd"/>
       <w:r>
         <w:rPr>
           <w:rFonts w:ascii="Monaco" w:hAnsi="Monaco" w:cs="Monaco"/>
@@ -1082,6 +1347,7 @@
         </w:rPr>
         <w:t xml:space="preserve"> (</w:t>
       </w:r>
+      <w:proofErr w:type="spellStart"/>
       <w:r>
         <w:rPr>
           <w:rFonts w:ascii="Monaco" w:hAnsi="Monaco" w:cs="Monaco"/>
@@ -1089,6 +1355,7 @@
         </w:rPr>
         <w:t>bmi</w:t>
       </w:r>
+      <w:proofErr w:type="spellEnd"/>
       <w:r>
         <w:rPr>
           <w:rFonts w:ascii="Monaco" w:hAnsi="Monaco" w:cs="Monaco"/>
@@ -1156,6 +1423,8 @@
         </w:rPr>
         <w:t xml:space="preserve">        </w:t>
       </w:r>
+      <w:proofErr w:type="spellStart"/>
+      <w:proofErr w:type="gramStart"/>
       <w:r>
         <w:rPr>
           <w:rFonts w:ascii="Monaco" w:hAnsi="Monaco" w:cs="Monaco"/>
@@ -1163,6 +1432,8 @@
         </w:rPr>
         <w:t>printf</w:t>
       </w:r>
+      <w:proofErr w:type="spellEnd"/>
+      <w:proofErr w:type="gramEnd"/>
       <w:r>
         <w:rPr>
           <w:rFonts w:ascii="Monaco" w:hAnsi="Monaco" w:cs="Monaco"/>
@@ -1175,7 +1446,15 @@
           <w:rFonts w:ascii="Monaco" w:hAnsi="Monaco" w:cs="Monaco"/>
           <w:color w:val="259286"/>
         </w:rPr>
-        <w:t>"The person's BMI = %f and is considered Underweight by the US CDC.\n"</w:t>
+        <w:t>"The person's BMI = %f and is considered Underweight by the US CDC.\</w:t>
+      </w:r>
+      <w:proofErr w:type="spellStart"/>
+      <w:r>
+        <w:rPr>
+          <w:rFonts w:ascii="Monaco" w:hAnsi="Monaco" w:cs="Monaco"/>
+          <w:color w:val="259286"/>
+        </w:rPr>
+        <w:t>n"</w:t>
       </w:r>
       <w:r>
         <w:rPr>
@@ -1191,6 +1470,7 @@
         </w:rPr>
         <w:t>bmi</w:t>
       </w:r>
+      <w:proofErr w:type="spellEnd"/>
       <w:r>
         <w:rPr>
           <w:rFonts w:ascii="Monaco" w:hAnsi="Monaco" w:cs="Monaco"/>
@@ -1237,6 +1517,7 @@
         </w:rPr>
         <w:t xml:space="preserve">    } </w:t>
       </w:r>
+      <w:proofErr w:type="gramStart"/>
       <w:r>
         <w:rPr>
           <w:rFonts w:ascii="Monaco" w:hAnsi="Monaco" w:cs="Monaco"/>
@@ -1244,6 +1525,7 @@
         </w:rPr>
         <w:t>else</w:t>
       </w:r>
+      <w:proofErr w:type="gramEnd"/>
       <w:r>
         <w:rPr>
           <w:rFonts w:ascii="Monaco" w:hAnsi="Monaco" w:cs="Monaco"/>
@@ -1265,6 +1547,7 @@
         </w:rPr>
         <w:t xml:space="preserve"> (</w:t>
       </w:r>
+      <w:proofErr w:type="spellStart"/>
       <w:r>
         <w:rPr>
           <w:rFonts w:ascii="Monaco" w:hAnsi="Monaco" w:cs="Monaco"/>
@@ -1272,6 +1555,7 @@
         </w:rPr>
         <w:t>bmi</w:t>
       </w:r>
+      <w:proofErr w:type="spellEnd"/>
       <w:r>
         <w:rPr>
           <w:rFonts w:ascii="Monaco" w:hAnsi="Monaco" w:cs="Monaco"/>
@@ -1339,6 +1623,8 @@
         </w:rPr>
         <w:t xml:space="preserve">        </w:t>
       </w:r>
+      <w:proofErr w:type="spellStart"/>
+      <w:proofErr w:type="gramStart"/>
       <w:r>
         <w:rPr>
           <w:rFonts w:ascii="Monaco" w:hAnsi="Monaco" w:cs="Monaco"/>
@@ -1346,6 +1632,8 @@
         </w:rPr>
         <w:t>printf</w:t>
       </w:r>
+      <w:proofErr w:type="spellEnd"/>
+      <w:proofErr w:type="gramEnd"/>
       <w:r>
         <w:rPr>
           <w:rFonts w:ascii="Monaco" w:hAnsi="Monaco" w:cs="Monaco"/>
@@ -1358,7 +1646,15 @@
           <w:rFonts w:ascii="Monaco" w:hAnsi="Monaco" w:cs="Monaco"/>
           <w:color w:val="259286"/>
         </w:rPr>
-        <w:t>"The person's BMI = %f and is considered Normal by the US CDC.\n"</w:t>
+        <w:t>"The person's BMI = %f and is considered Normal by the US CDC.\</w:t>
+      </w:r>
+      <w:proofErr w:type="spellStart"/>
+      <w:r>
+        <w:rPr>
+          <w:rFonts w:ascii="Monaco" w:hAnsi="Monaco" w:cs="Monaco"/>
+          <w:color w:val="259286"/>
+        </w:rPr>
+        <w:t>n"</w:t>
       </w:r>
       <w:r>
         <w:rPr>
@@ -1374,6 +1670,7 @@
         </w:rPr>
         <w:t>bmi</w:t>
       </w:r>
+      <w:proofErr w:type="spellEnd"/>
       <w:r>
         <w:rPr>
           <w:rFonts w:ascii="Monaco" w:hAnsi="Monaco" w:cs="Monaco"/>
@@ -1427,6 +1724,7 @@
         </w:rPr>
         <w:t xml:space="preserve">    } </w:t>
       </w:r>
+      <w:proofErr w:type="gramStart"/>
       <w:r>
         <w:rPr>
           <w:rFonts w:ascii="Monaco" w:hAnsi="Monaco" w:cs="Monaco"/>
@@ -1434,6 +1732,7 @@
         </w:rPr>
         <w:t>else</w:t>
       </w:r>
+      <w:proofErr w:type="gramEnd"/>
       <w:r>
         <w:rPr>
           <w:rFonts w:ascii="Monaco" w:hAnsi="Monaco" w:cs="Monaco"/>
@@ -1455,6 +1754,7 @@
         </w:rPr>
         <w:t xml:space="preserve"> (</w:t>
       </w:r>
+      <w:proofErr w:type="spellStart"/>
       <w:r>
         <w:rPr>
           <w:rFonts w:ascii="Monaco" w:hAnsi="Monaco" w:cs="Monaco"/>
@@ -1462,6 +1762,7 @@
         </w:rPr>
         <w:t>bmi</w:t>
       </w:r>
+      <w:proofErr w:type="spellEnd"/>
       <w:r>
         <w:rPr>
           <w:rFonts w:ascii="Monaco" w:hAnsi="Monaco" w:cs="Monaco"/>
@@ -1529,6 +1830,8 @@
         </w:rPr>
         <w:t xml:space="preserve">        </w:t>
       </w:r>
+      <w:proofErr w:type="spellStart"/>
+      <w:proofErr w:type="gramStart"/>
       <w:r>
         <w:rPr>
           <w:rFonts w:ascii="Monaco" w:hAnsi="Monaco" w:cs="Monaco"/>
@@ -1536,6 +1839,8 @@
         </w:rPr>
         <w:t>printf</w:t>
       </w:r>
+      <w:proofErr w:type="spellEnd"/>
+      <w:proofErr w:type="gramEnd"/>
       <w:r>
         <w:rPr>
           <w:rFonts w:ascii="Monaco" w:hAnsi="Monaco" w:cs="Monaco"/>
@@ -1548,7 +1853,15 @@
           <w:rFonts w:ascii="Monaco" w:hAnsi="Monaco" w:cs="Monaco"/>
           <w:color w:val="259286"/>
         </w:rPr>
-        <w:t>"The person's BMI = %f and is considered Overweight by the US CDC.\n"</w:t>
+        <w:t>"The person's BMI = %f and is considered Overweight by the US CDC.\</w:t>
+      </w:r>
+      <w:proofErr w:type="spellStart"/>
+      <w:r>
+        <w:rPr>
+          <w:rFonts w:ascii="Monaco" w:hAnsi="Monaco" w:cs="Monaco"/>
+          <w:color w:val="259286"/>
+        </w:rPr>
+        <w:t>n"</w:t>
       </w:r>
       <w:r>
         <w:rPr>
@@ -1564,6 +1877,7 @@
         </w:rPr>
         <w:t>bmi</w:t>
       </w:r>
+      <w:proofErr w:type="spellEnd"/>
       <w:r>
         <w:rPr>
           <w:rFonts w:ascii="Monaco" w:hAnsi="Monaco" w:cs="Monaco"/>
@@ -1617,6 +1931,7 @@
         </w:rPr>
         <w:t xml:space="preserve">    } </w:t>
       </w:r>
+      <w:proofErr w:type="gramStart"/>
       <w:r>
         <w:rPr>
           <w:rFonts w:ascii="Monaco" w:hAnsi="Monaco" w:cs="Monaco"/>
@@ -1624,6 +1939,7 @@
         </w:rPr>
         <w:t>else</w:t>
       </w:r>
+      <w:proofErr w:type="gramEnd"/>
       <w:r>
         <w:rPr>
           <w:rFonts w:ascii="Monaco" w:hAnsi="Monaco" w:cs="Monaco"/>
@@ -1677,6 +1993,8 @@
         </w:rPr>
         <w:t xml:space="preserve">        </w:t>
       </w:r>
+      <w:proofErr w:type="spellStart"/>
+      <w:proofErr w:type="gramStart"/>
       <w:r>
         <w:rPr>
           <w:rFonts w:ascii="Monaco" w:hAnsi="Monaco" w:cs="Monaco"/>
@@ -1684,6 +2002,8 @@
         </w:rPr>
         <w:t>printf</w:t>
       </w:r>
+      <w:proofErr w:type="spellEnd"/>
+      <w:proofErr w:type="gramEnd"/>
       <w:r>
         <w:rPr>
           <w:rFonts w:ascii="Monaco" w:hAnsi="Monaco" w:cs="Monaco"/>
@@ -1696,7 +2016,15 @@
           <w:rFonts w:ascii="Monaco" w:hAnsi="Monaco" w:cs="Monaco"/>
           <w:color w:val="259286"/>
         </w:rPr>
-        <w:t>"The person's BMI = %f and is considered Obese by the US CDC.\n"</w:t>
+        <w:t>"The person's BMI = %f and is considered Obese by the US CDC.\</w:t>
+      </w:r>
+      <w:proofErr w:type="spellStart"/>
+      <w:r>
+        <w:rPr>
+          <w:rFonts w:ascii="Monaco" w:hAnsi="Monaco" w:cs="Monaco"/>
+          <w:color w:val="259286"/>
+        </w:rPr>
+        <w:t>n"</w:t>
       </w:r>
       <w:r>
         <w:rPr>
@@ -1712,6 +2040,7 @@
         </w:rPr>
         <w:t>bmi</w:t>
       </w:r>
+      <w:proofErr w:type="spellEnd"/>
       <w:r>
         <w:rPr>
           <w:rFonts w:ascii="Monaco" w:hAnsi="Monaco" w:cs="Monaco"/>
@@ -1848,63 +2177,96 @@
           <w:rFonts w:ascii="Monaco" w:hAnsi="Monaco" w:cs="Monaco"/>
           <w:color w:val="475B62"/>
         </w:rPr>
-        <w:t>//wt_lb weight in pounds</w:t>
-      </w:r>
-    </w:p>
-    <w:p>
-      <w:pPr>
-        <w:widowControl w:val="0"/>
-        <w:tabs>
-          <w:tab w:val="left" w:pos="576"/>
-        </w:tabs>
-        <w:autoSpaceDE w:val="0"/>
-        <w:autoSpaceDN w:val="0"/>
-        <w:adjustRightInd w:val="0"/>
-        <w:spacing w:after="0"/>
-        <w:rPr>
-          <w:rFonts w:ascii="Monaco" w:hAnsi="Monaco" w:cs="Monaco"/>
-          <w:color w:val="708284"/>
-        </w:rPr>
-      </w:pPr>
+        <w:t>//</w:t>
+      </w:r>
+      <w:proofErr w:type="spellStart"/>
       <w:r>
         <w:rPr>
           <w:rFonts w:ascii="Monaco" w:hAnsi="Monaco" w:cs="Monaco"/>
           <w:color w:val="475B62"/>
         </w:rPr>
-        <w:t>//ht_in height in inches</w:t>
-      </w:r>
-    </w:p>
-    <w:p>
-      <w:pPr>
-        <w:widowControl w:val="0"/>
-        <w:tabs>
-          <w:tab w:val="left" w:pos="576"/>
-        </w:tabs>
-        <w:autoSpaceDE w:val="0"/>
-        <w:autoSpaceDN w:val="0"/>
-        <w:adjustRightInd w:val="0"/>
-        <w:spacing w:after="0"/>
-        <w:rPr>
-          <w:rFonts w:ascii="Monaco" w:hAnsi="Monaco" w:cs="Monaco"/>
-          <w:color w:val="708284"/>
-        </w:rPr>
-      </w:pPr>
-    </w:p>
-    <w:p>
-      <w:pPr>
-        <w:widowControl w:val="0"/>
-        <w:tabs>
-          <w:tab w:val="left" w:pos="576"/>
-        </w:tabs>
-        <w:autoSpaceDE w:val="0"/>
-        <w:autoSpaceDN w:val="0"/>
-        <w:adjustRightInd w:val="0"/>
-        <w:spacing w:after="0"/>
-        <w:rPr>
-          <w:rFonts w:ascii="Monaco" w:hAnsi="Monaco" w:cs="Monaco"/>
-          <w:color w:val="708284"/>
-        </w:rPr>
-      </w:pPr>
+        <w:t>wt_lb</w:t>
+      </w:r>
+      <w:proofErr w:type="spellEnd"/>
+      <w:r>
+        <w:rPr>
+          <w:rFonts w:ascii="Monaco" w:hAnsi="Monaco" w:cs="Monaco"/>
+          <w:color w:val="475B62"/>
+        </w:rPr>
+        <w:t xml:space="preserve"> weight in pounds</w:t>
+      </w:r>
+    </w:p>
+    <w:p>
+      <w:pPr>
+        <w:widowControl w:val="0"/>
+        <w:tabs>
+          <w:tab w:val="left" w:pos="576"/>
+        </w:tabs>
+        <w:autoSpaceDE w:val="0"/>
+        <w:autoSpaceDN w:val="0"/>
+        <w:adjustRightInd w:val="0"/>
+        <w:spacing w:after="0"/>
+        <w:rPr>
+          <w:rFonts w:ascii="Monaco" w:hAnsi="Monaco" w:cs="Monaco"/>
+          <w:color w:val="708284"/>
+        </w:rPr>
+      </w:pPr>
+      <w:r>
+        <w:rPr>
+          <w:rFonts w:ascii="Monaco" w:hAnsi="Monaco" w:cs="Monaco"/>
+          <w:color w:val="475B62"/>
+        </w:rPr>
+        <w:t>//</w:t>
+      </w:r>
+      <w:proofErr w:type="spellStart"/>
+      <w:r>
+        <w:rPr>
+          <w:rFonts w:ascii="Monaco" w:hAnsi="Monaco" w:cs="Monaco"/>
+          <w:color w:val="475B62"/>
+        </w:rPr>
+        <w:t>ht_in</w:t>
+      </w:r>
+      <w:proofErr w:type="spellEnd"/>
+      <w:r>
+        <w:rPr>
+          <w:rFonts w:ascii="Monaco" w:hAnsi="Monaco" w:cs="Monaco"/>
+          <w:color w:val="475B62"/>
+        </w:rPr>
+        <w:t xml:space="preserve"> height in inches</w:t>
+      </w:r>
+    </w:p>
+    <w:p>
+      <w:pPr>
+        <w:widowControl w:val="0"/>
+        <w:tabs>
+          <w:tab w:val="left" w:pos="576"/>
+        </w:tabs>
+        <w:autoSpaceDE w:val="0"/>
+        <w:autoSpaceDN w:val="0"/>
+        <w:adjustRightInd w:val="0"/>
+        <w:spacing w:after="0"/>
+        <w:rPr>
+          <w:rFonts w:ascii="Monaco" w:hAnsi="Monaco" w:cs="Monaco"/>
+          <w:color w:val="708284"/>
+        </w:rPr>
+      </w:pPr>
+    </w:p>
+    <w:p>
+      <w:pPr>
+        <w:widowControl w:val="0"/>
+        <w:tabs>
+          <w:tab w:val="left" w:pos="576"/>
+        </w:tabs>
+        <w:autoSpaceDE w:val="0"/>
+        <w:autoSpaceDN w:val="0"/>
+        <w:adjustRightInd w:val="0"/>
+        <w:spacing w:after="0"/>
+        <w:rPr>
+          <w:rFonts w:ascii="Monaco" w:hAnsi="Monaco" w:cs="Monaco"/>
+          <w:color w:val="708284"/>
+        </w:rPr>
+      </w:pPr>
+      <w:proofErr w:type="gramStart"/>
       <w:r>
         <w:rPr>
           <w:rFonts w:ascii="Monaco" w:hAnsi="Monaco" w:cs="Monaco"/>
@@ -1912,12 +2274,29 @@
         </w:rPr>
         <w:t>float</w:t>
       </w:r>
-      <w:r>
-        <w:rPr>
-          <w:rFonts w:ascii="Monaco" w:hAnsi="Monaco" w:cs="Monaco"/>
-          <w:color w:val="708284"/>
-        </w:rPr>
-        <w:t xml:space="preserve"> returnBMI(</w:t>
+      <w:proofErr w:type="gramEnd"/>
+      <w:r>
+        <w:rPr>
+          <w:rFonts w:ascii="Monaco" w:hAnsi="Monaco" w:cs="Monaco"/>
+          <w:color w:val="708284"/>
+        </w:rPr>
+        <w:t xml:space="preserve"> </w:t>
+      </w:r>
+      <w:proofErr w:type="spellStart"/>
+      <w:r>
+        <w:rPr>
+          <w:rFonts w:ascii="Monaco" w:hAnsi="Monaco" w:cs="Monaco"/>
+          <w:color w:val="708284"/>
+        </w:rPr>
+        <w:t>returnBMI</w:t>
+      </w:r>
+      <w:proofErr w:type="spellEnd"/>
+      <w:r>
+        <w:rPr>
+          <w:rFonts w:ascii="Monaco" w:hAnsi="Monaco" w:cs="Monaco"/>
+          <w:color w:val="708284"/>
+        </w:rPr>
+        <w:t>(</w:t>
       </w:r>
       <w:r>
         <w:rPr>
@@ -1931,7 +2310,23 @@
           <w:rFonts w:ascii="Monaco" w:hAnsi="Monaco" w:cs="Monaco"/>
           <w:color w:val="708284"/>
         </w:rPr>
-        <w:t xml:space="preserve"> wt_lb, </w:t>
+        <w:t xml:space="preserve"> </w:t>
+      </w:r>
+      <w:proofErr w:type="spellStart"/>
+      <w:r>
+        <w:rPr>
+          <w:rFonts w:ascii="Monaco" w:hAnsi="Monaco" w:cs="Monaco"/>
+          <w:color w:val="708284"/>
+        </w:rPr>
+        <w:t>wt_lb</w:t>
+      </w:r>
+      <w:proofErr w:type="spellEnd"/>
+      <w:r>
+        <w:rPr>
+          <w:rFonts w:ascii="Monaco" w:hAnsi="Monaco" w:cs="Monaco"/>
+          <w:color w:val="708284"/>
+        </w:rPr>
+        <w:t xml:space="preserve">, </w:t>
       </w:r>
       <w:r>
         <w:rPr>
@@ -1945,7 +2340,23 @@
           <w:rFonts w:ascii="Monaco" w:hAnsi="Monaco" w:cs="Monaco"/>
           <w:color w:val="708284"/>
         </w:rPr>
-        <w:t xml:space="preserve"> ht_in){</w:t>
+        <w:t xml:space="preserve"> </w:t>
+      </w:r>
+      <w:proofErr w:type="spellStart"/>
+      <w:r>
+        <w:rPr>
+          <w:rFonts w:ascii="Monaco" w:hAnsi="Monaco" w:cs="Monaco"/>
+          <w:color w:val="708284"/>
+        </w:rPr>
+        <w:t>ht_in</w:t>
+      </w:r>
+      <w:proofErr w:type="spellEnd"/>
+      <w:r>
+        <w:rPr>
+          <w:rFonts w:ascii="Monaco" w:hAnsi="Monaco" w:cs="Monaco"/>
+          <w:color w:val="708284"/>
+        </w:rPr>
+        <w:t>){</w:t>
       </w:r>
     </w:p>
     <w:p>
@@ -1986,6 +2397,7 @@
         </w:rPr>
         <w:t xml:space="preserve">    </w:t>
       </w:r>
+      <w:proofErr w:type="gramStart"/>
       <w:r>
         <w:rPr>
           <w:rFonts w:ascii="Monaco" w:hAnsi="Monaco" w:cs="Monaco"/>
@@ -1993,6 +2405,7 @@
         </w:rPr>
         <w:t>return</w:t>
       </w:r>
+      <w:proofErr w:type="gramEnd"/>
       <w:r>
         <w:rPr>
           <w:rFonts w:ascii="Monaco" w:hAnsi="Monaco" w:cs="Monaco"/>
@@ -2012,7 +2425,55 @@
           <w:rFonts w:ascii="Monaco" w:hAnsi="Monaco" w:cs="Monaco"/>
           <w:color w:val="708284"/>
         </w:rPr>
-        <w:t>*wt_lb)/(ht_in*ht_in);</w:t>
+        <w:t>*</w:t>
+      </w:r>
+      <w:proofErr w:type="spellStart"/>
+      <w:r>
+        <w:rPr>
+          <w:rFonts w:ascii="Monaco" w:hAnsi="Monaco" w:cs="Monaco"/>
+          <w:color w:val="708284"/>
+        </w:rPr>
+        <w:t>wt_lb</w:t>
+      </w:r>
+      <w:proofErr w:type="spellEnd"/>
+      <w:r>
+        <w:rPr>
+          <w:rFonts w:ascii="Monaco" w:hAnsi="Monaco" w:cs="Monaco"/>
+          <w:color w:val="708284"/>
+        </w:rPr>
+        <w:t>)/(</w:t>
+      </w:r>
+      <w:proofErr w:type="spellStart"/>
+      <w:r>
+        <w:rPr>
+          <w:rFonts w:ascii="Monaco" w:hAnsi="Monaco" w:cs="Monaco"/>
+          <w:color w:val="708284"/>
+        </w:rPr>
+        <w:t>ht_in</w:t>
+      </w:r>
+      <w:proofErr w:type="spellEnd"/>
+      <w:r>
+        <w:rPr>
+          <w:rFonts w:ascii="Monaco" w:hAnsi="Monaco" w:cs="Monaco"/>
+          <w:color w:val="708284"/>
+        </w:rPr>
+        <w:t>*</w:t>
+      </w:r>
+      <w:proofErr w:type="spellStart"/>
+      <w:r>
+        <w:rPr>
+          <w:rFonts w:ascii="Monaco" w:hAnsi="Monaco" w:cs="Monaco"/>
+          <w:color w:val="708284"/>
+        </w:rPr>
+        <w:t>ht_in</w:t>
+      </w:r>
+      <w:proofErr w:type="spellEnd"/>
+      <w:r>
+        <w:rPr>
+          <w:rFonts w:ascii="Monaco" w:hAnsi="Monaco" w:cs="Monaco"/>
+          <w:color w:val="708284"/>
+        </w:rPr>
+        <w:t>);</w:t>
       </w:r>
     </w:p>
     <w:p>
@@ -2184,52 +2645,79 @@
           <w:rFonts w:ascii="Monaco" w:hAnsi="Monaco" w:cs="Monaco"/>
           <w:color w:val="475B62"/>
         </w:rPr>
-        <w:t>//  main.c</w:t>
-      </w:r>
-    </w:p>
-    <w:p>
-      <w:pPr>
-        <w:widowControl w:val="0"/>
-        <w:tabs>
-          <w:tab w:val="left" w:pos="576"/>
-        </w:tabs>
-        <w:autoSpaceDE w:val="0"/>
-        <w:autoSpaceDN w:val="0"/>
-        <w:adjustRightInd w:val="0"/>
-        <w:spacing w:after="0"/>
-        <w:rPr>
-          <w:rFonts w:ascii="Monaco" w:hAnsi="Monaco" w:cs="Monaco"/>
-          <w:color w:val="708284"/>
-        </w:rPr>
-      </w:pPr>
+        <w:t>/</w:t>
+      </w:r>
+      <w:proofErr w:type="gramStart"/>
       <w:r>
         <w:rPr>
           <w:rFonts w:ascii="Monaco" w:hAnsi="Monaco" w:cs="Monaco"/>
           <w:color w:val="475B62"/>
         </w:rPr>
-        <w:t>//  Chpt4PP5</w:t>
-      </w:r>
-    </w:p>
-    <w:p>
-      <w:pPr>
-        <w:widowControl w:val="0"/>
-        <w:tabs>
-          <w:tab w:val="left" w:pos="576"/>
-        </w:tabs>
-        <w:autoSpaceDE w:val="0"/>
-        <w:autoSpaceDN w:val="0"/>
-        <w:adjustRightInd w:val="0"/>
-        <w:spacing w:after="0"/>
-        <w:rPr>
-          <w:rFonts w:ascii="Monaco" w:hAnsi="Monaco" w:cs="Monaco"/>
-          <w:color w:val="708284"/>
-        </w:rPr>
-      </w:pPr>
+        <w:t xml:space="preserve">/  </w:t>
+      </w:r>
+      <w:proofErr w:type="spellStart"/>
       <w:r>
         <w:rPr>
           <w:rFonts w:ascii="Monaco" w:hAnsi="Monaco" w:cs="Monaco"/>
           <w:color w:val="475B62"/>
         </w:rPr>
+        <w:t>main.c</w:t>
+      </w:r>
+      <w:proofErr w:type="spellEnd"/>
+      <w:proofErr w:type="gramEnd"/>
+    </w:p>
+    <w:p>
+      <w:pPr>
+        <w:widowControl w:val="0"/>
+        <w:tabs>
+          <w:tab w:val="left" w:pos="576"/>
+        </w:tabs>
+        <w:autoSpaceDE w:val="0"/>
+        <w:autoSpaceDN w:val="0"/>
+        <w:adjustRightInd w:val="0"/>
+        <w:spacing w:after="0"/>
+        <w:rPr>
+          <w:rFonts w:ascii="Monaco" w:hAnsi="Monaco" w:cs="Monaco"/>
+          <w:color w:val="708284"/>
+        </w:rPr>
+      </w:pPr>
+      <w:r>
+        <w:rPr>
+          <w:rFonts w:ascii="Monaco" w:hAnsi="Monaco" w:cs="Monaco"/>
+          <w:color w:val="475B62"/>
+        </w:rPr>
+        <w:t>/</w:t>
+      </w:r>
+      <w:proofErr w:type="gramStart"/>
+      <w:r>
+        <w:rPr>
+          <w:rFonts w:ascii="Monaco" w:hAnsi="Monaco" w:cs="Monaco"/>
+          <w:color w:val="475B62"/>
+        </w:rPr>
+        <w:t>/  Chpt4PP5</w:t>
+      </w:r>
+      <w:proofErr w:type="gramEnd"/>
+    </w:p>
+    <w:p>
+      <w:pPr>
+        <w:widowControl w:val="0"/>
+        <w:tabs>
+          <w:tab w:val="left" w:pos="576"/>
+        </w:tabs>
+        <w:autoSpaceDE w:val="0"/>
+        <w:autoSpaceDN w:val="0"/>
+        <w:adjustRightInd w:val="0"/>
+        <w:spacing w:after="0"/>
+        <w:rPr>
+          <w:rFonts w:ascii="Monaco" w:hAnsi="Monaco" w:cs="Monaco"/>
+          <w:color w:val="708284"/>
+        </w:rPr>
+      </w:pPr>
+      <w:r>
+        <w:rPr>
+          <w:rFonts w:ascii="Monaco" w:hAnsi="Monaco" w:cs="Monaco"/>
+          <w:color w:val="475B62"/>
+        </w:rPr>
         <w:t>//</w:t>
       </w:r>
     </w:p>
@@ -2253,52 +2741,84 @@
           <w:rFonts w:ascii="Monaco" w:hAnsi="Monaco" w:cs="Monaco"/>
           <w:color w:val="475B62"/>
         </w:rPr>
-        <w:t>//  Created by Randy McMillan on 9/30/13.</w:t>
-      </w:r>
-    </w:p>
-    <w:p>
-      <w:pPr>
-        <w:widowControl w:val="0"/>
-        <w:tabs>
-          <w:tab w:val="left" w:pos="576"/>
-        </w:tabs>
-        <w:autoSpaceDE w:val="0"/>
-        <w:autoSpaceDN w:val="0"/>
-        <w:adjustRightInd w:val="0"/>
-        <w:spacing w:after="0"/>
-        <w:rPr>
-          <w:rFonts w:ascii="Monaco" w:hAnsi="Monaco" w:cs="Monaco"/>
-          <w:color w:val="708284"/>
-        </w:rPr>
-      </w:pPr>
+        <w:t>/</w:t>
+      </w:r>
+      <w:proofErr w:type="gramStart"/>
       <w:r>
         <w:rPr>
           <w:rFonts w:ascii="Monaco" w:hAnsi="Monaco" w:cs="Monaco"/>
           <w:color w:val="475B62"/>
         </w:rPr>
-        <w:t>//  Copyright (c) 2013 Randy McMillan. All rights reserved.</w:t>
-      </w:r>
-    </w:p>
-    <w:p>
-      <w:pPr>
-        <w:widowControl w:val="0"/>
-        <w:tabs>
-          <w:tab w:val="left" w:pos="576"/>
-        </w:tabs>
-        <w:autoSpaceDE w:val="0"/>
-        <w:autoSpaceDN w:val="0"/>
-        <w:adjustRightInd w:val="0"/>
-        <w:spacing w:after="0"/>
-        <w:rPr>
-          <w:rFonts w:ascii="Monaco" w:hAnsi="Monaco" w:cs="Monaco"/>
-          <w:color w:val="708284"/>
-        </w:rPr>
-      </w:pPr>
+        <w:t>/  Created</w:t>
+      </w:r>
+      <w:proofErr w:type="gramEnd"/>
       <w:r>
         <w:rPr>
           <w:rFonts w:ascii="Monaco" w:hAnsi="Monaco" w:cs="Monaco"/>
           <w:color w:val="475B62"/>
         </w:rPr>
+        <w:t xml:space="preserve"> by Randy McMillan on 9/30/13.</w:t>
+      </w:r>
+    </w:p>
+    <w:p>
+      <w:pPr>
+        <w:widowControl w:val="0"/>
+        <w:tabs>
+          <w:tab w:val="left" w:pos="576"/>
+        </w:tabs>
+        <w:autoSpaceDE w:val="0"/>
+        <w:autoSpaceDN w:val="0"/>
+        <w:adjustRightInd w:val="0"/>
+        <w:spacing w:after="0"/>
+        <w:rPr>
+          <w:rFonts w:ascii="Monaco" w:hAnsi="Monaco" w:cs="Monaco"/>
+          <w:color w:val="708284"/>
+        </w:rPr>
+      </w:pPr>
+      <w:r>
+        <w:rPr>
+          <w:rFonts w:ascii="Monaco" w:hAnsi="Monaco" w:cs="Monaco"/>
+          <w:color w:val="475B62"/>
+        </w:rPr>
+        <w:t>/</w:t>
+      </w:r>
+      <w:proofErr w:type="gramStart"/>
+      <w:r>
+        <w:rPr>
+          <w:rFonts w:ascii="Monaco" w:hAnsi="Monaco" w:cs="Monaco"/>
+          <w:color w:val="475B62"/>
+        </w:rPr>
+        <w:t>/  Copyright</w:t>
+      </w:r>
+      <w:proofErr w:type="gramEnd"/>
+      <w:r>
+        <w:rPr>
+          <w:rFonts w:ascii="Monaco" w:hAnsi="Monaco" w:cs="Monaco"/>
+          <w:color w:val="475B62"/>
+        </w:rPr>
+        <w:t xml:space="preserve"> (c) 2013 Randy McMillan. All rights reserved.</w:t>
+      </w:r>
+    </w:p>
+    <w:p>
+      <w:pPr>
+        <w:widowControl w:val="0"/>
+        <w:tabs>
+          <w:tab w:val="left" w:pos="576"/>
+        </w:tabs>
+        <w:autoSpaceDE w:val="0"/>
+        <w:autoSpaceDN w:val="0"/>
+        <w:adjustRightInd w:val="0"/>
+        <w:spacing w:after="0"/>
+        <w:rPr>
+          <w:rFonts w:ascii="Monaco" w:hAnsi="Monaco" w:cs="Monaco"/>
+          <w:color w:val="708284"/>
+        </w:rPr>
+      </w:pPr>
+      <w:r>
+        <w:rPr>
+          <w:rFonts w:ascii="Monaco" w:hAnsi="Monaco" w:cs="Monaco"/>
+          <w:color w:val="475B62"/>
+        </w:rPr>
         <w:t>//</w:t>
       </w:r>
     </w:p>
@@ -2354,77 +2874,142 @@
           <w:rFonts w:ascii="Monaco" w:hAnsi="Monaco" w:cs="Monaco"/>
           <w:color w:val="BD3613"/>
         </w:rPr>
-        <w:t xml:space="preserve">#include </w:t>
-      </w:r>
-      <w:r>
-        <w:rPr>
-          <w:rFonts w:ascii="Monaco" w:hAnsi="Monaco" w:cs="Monaco"/>
-          <w:color w:val="259286"/>
-        </w:rPr>
-        <w:t>&lt;stdio.h&gt;</w:t>
-      </w:r>
-    </w:p>
-    <w:p>
-      <w:pPr>
-        <w:widowControl w:val="0"/>
-        <w:tabs>
-          <w:tab w:val="left" w:pos="576"/>
-        </w:tabs>
-        <w:autoSpaceDE w:val="0"/>
-        <w:autoSpaceDN w:val="0"/>
-        <w:adjustRightInd w:val="0"/>
-        <w:spacing w:after="0"/>
+        <w:t>#</w:t>
+      </w:r>
+      <w:proofErr w:type="gramStart"/>
+      <w:r>
         <w:rPr>
           <w:rFonts w:ascii="Monaco" w:hAnsi="Monaco" w:cs="Monaco"/>
           <w:color w:val="BD3613"/>
         </w:rPr>
-      </w:pPr>
+        <w:t>include</w:t>
+      </w:r>
+      <w:proofErr w:type="gramEnd"/>
       <w:r>
         <w:rPr>
           <w:rFonts w:ascii="Monaco" w:hAnsi="Monaco" w:cs="Monaco"/>
           <w:color w:val="BD3613"/>
         </w:rPr>
-        <w:t xml:space="preserve">#include </w:t>
-      </w:r>
-      <w:r>
-        <w:rPr>
-          <w:rFonts w:ascii="Monaco" w:hAnsi="Monaco" w:cs="Monaco"/>
-          <w:color w:val="259286"/>
-        </w:rPr>
-        <w:t>&lt;string.h&gt;</w:t>
-      </w:r>
-    </w:p>
-    <w:p>
-      <w:pPr>
-        <w:widowControl w:val="0"/>
-        <w:tabs>
-          <w:tab w:val="left" w:pos="576"/>
-        </w:tabs>
-        <w:autoSpaceDE w:val="0"/>
-        <w:autoSpaceDN w:val="0"/>
-        <w:adjustRightInd w:val="0"/>
-        <w:spacing w:after="0"/>
-        <w:rPr>
-          <w:rFonts w:ascii="Monaco" w:hAnsi="Monaco" w:cs="Monaco"/>
-          <w:color w:val="708284"/>
-        </w:rPr>
-      </w:pPr>
-    </w:p>
-    <w:p>
-      <w:pPr>
-        <w:widowControl w:val="0"/>
-        <w:tabs>
-          <w:tab w:val="left" w:pos="576"/>
-        </w:tabs>
-        <w:autoSpaceDE w:val="0"/>
-        <w:autoSpaceDN w:val="0"/>
-        <w:adjustRightInd w:val="0"/>
-        <w:spacing w:after="0"/>
-        <w:rPr>
-          <w:rFonts w:ascii="Monaco" w:hAnsi="Monaco" w:cs="Monaco"/>
-          <w:color w:val="708284"/>
-        </w:rPr>
-      </w:pPr>
+        <w:t xml:space="preserve"> </w:t>
+      </w:r>
+      <w:r>
+        <w:rPr>
+          <w:rFonts w:ascii="Monaco" w:hAnsi="Monaco" w:cs="Monaco"/>
+          <w:color w:val="259286"/>
+        </w:rPr>
+        <w:t>&lt;</w:t>
+      </w:r>
+      <w:proofErr w:type="spellStart"/>
+      <w:r>
+        <w:rPr>
+          <w:rFonts w:ascii="Monaco" w:hAnsi="Monaco" w:cs="Monaco"/>
+          <w:color w:val="259286"/>
+        </w:rPr>
+        <w:t>stdio.h</w:t>
+      </w:r>
+      <w:proofErr w:type="spellEnd"/>
+      <w:r>
+        <w:rPr>
+          <w:rFonts w:ascii="Monaco" w:hAnsi="Monaco" w:cs="Monaco"/>
+          <w:color w:val="259286"/>
+        </w:rPr>
+        <w:t>&gt;</w:t>
+      </w:r>
+    </w:p>
+    <w:p>
+      <w:pPr>
+        <w:widowControl w:val="0"/>
+        <w:tabs>
+          <w:tab w:val="left" w:pos="576"/>
+        </w:tabs>
+        <w:autoSpaceDE w:val="0"/>
+        <w:autoSpaceDN w:val="0"/>
+        <w:adjustRightInd w:val="0"/>
+        <w:spacing w:after="0"/>
+        <w:rPr>
+          <w:rFonts w:ascii="Monaco" w:hAnsi="Monaco" w:cs="Monaco"/>
+          <w:color w:val="BD3613"/>
+        </w:rPr>
+      </w:pPr>
+      <w:r>
+        <w:rPr>
+          <w:rFonts w:ascii="Monaco" w:hAnsi="Monaco" w:cs="Monaco"/>
+          <w:color w:val="BD3613"/>
+        </w:rPr>
+        <w:t>#</w:t>
+      </w:r>
+      <w:proofErr w:type="gramStart"/>
+      <w:r>
+        <w:rPr>
+          <w:rFonts w:ascii="Monaco" w:hAnsi="Monaco" w:cs="Monaco"/>
+          <w:color w:val="BD3613"/>
+        </w:rPr>
+        <w:t>include</w:t>
+      </w:r>
+      <w:proofErr w:type="gramEnd"/>
+      <w:r>
+        <w:rPr>
+          <w:rFonts w:ascii="Monaco" w:hAnsi="Monaco" w:cs="Monaco"/>
+          <w:color w:val="BD3613"/>
+        </w:rPr>
+        <w:t xml:space="preserve"> </w:t>
+      </w:r>
+      <w:r>
+        <w:rPr>
+          <w:rFonts w:ascii="Monaco" w:hAnsi="Monaco" w:cs="Monaco"/>
+          <w:color w:val="259286"/>
+        </w:rPr>
+        <w:t>&lt;</w:t>
+      </w:r>
+      <w:proofErr w:type="spellStart"/>
+      <w:r>
+        <w:rPr>
+          <w:rFonts w:ascii="Monaco" w:hAnsi="Monaco" w:cs="Monaco"/>
+          <w:color w:val="259286"/>
+        </w:rPr>
+        <w:t>string.h</w:t>
+      </w:r>
+      <w:proofErr w:type="spellEnd"/>
+      <w:r>
+        <w:rPr>
+          <w:rFonts w:ascii="Monaco" w:hAnsi="Monaco" w:cs="Monaco"/>
+          <w:color w:val="259286"/>
+        </w:rPr>
+        <w:t>&gt;</w:t>
+      </w:r>
+    </w:p>
+    <w:p>
+      <w:pPr>
+        <w:widowControl w:val="0"/>
+        <w:tabs>
+          <w:tab w:val="left" w:pos="576"/>
+        </w:tabs>
+        <w:autoSpaceDE w:val="0"/>
+        <w:autoSpaceDN w:val="0"/>
+        <w:adjustRightInd w:val="0"/>
+        <w:spacing w:after="0"/>
+        <w:rPr>
+          <w:rFonts w:ascii="Monaco" w:hAnsi="Monaco" w:cs="Monaco"/>
+          <w:color w:val="708284"/>
+        </w:rPr>
+      </w:pPr>
+    </w:p>
+    <w:p>
+      <w:pPr>
+        <w:widowControl w:val="0"/>
+        <w:tabs>
+          <w:tab w:val="left" w:pos="576"/>
+        </w:tabs>
+        <w:autoSpaceDE w:val="0"/>
+        <w:autoSpaceDN w:val="0"/>
+        <w:adjustRightInd w:val="0"/>
+        <w:spacing w:after="0"/>
+        <w:rPr>
+          <w:rFonts w:ascii="Monaco" w:hAnsi="Monaco" w:cs="Monaco"/>
+          <w:color w:val="708284"/>
+        </w:rPr>
+      </w:pPr>
+      <w:proofErr w:type="gramStart"/>
       <w:r>
         <w:rPr>
           <w:rFonts w:ascii="Monaco" w:hAnsi="Monaco" w:cs="Monaco"/>
@@ -2432,6 +3017,7 @@
         </w:rPr>
         <w:t>float</w:t>
       </w:r>
+      <w:proofErr w:type="gramEnd"/>
       <w:r>
         <w:rPr>
           <w:rFonts w:ascii="Monaco" w:hAnsi="Monaco" w:cs="Monaco"/>
@@ -2455,6 +3041,7 @@
           <w:color w:val="708284"/>
         </w:rPr>
       </w:pPr>
+      <w:proofErr w:type="gramStart"/>
       <w:r>
         <w:rPr>
           <w:rFonts w:ascii="Monaco" w:hAnsi="Monaco" w:cs="Monaco"/>
@@ -2462,12 +3049,29 @@
         </w:rPr>
         <w:t>void</w:t>
       </w:r>
-      <w:r>
-        <w:rPr>
-          <w:rFonts w:ascii="Monaco" w:hAnsi="Monaco" w:cs="Monaco"/>
-          <w:color w:val="708284"/>
-        </w:rPr>
-        <w:t xml:space="preserve"> inputRicterScaleNumber();</w:t>
+      <w:proofErr w:type="gramEnd"/>
+      <w:r>
+        <w:rPr>
+          <w:rFonts w:ascii="Monaco" w:hAnsi="Monaco" w:cs="Monaco"/>
+          <w:color w:val="708284"/>
+        </w:rPr>
+        <w:t xml:space="preserve"> </w:t>
+      </w:r>
+      <w:proofErr w:type="spellStart"/>
+      <w:r>
+        <w:rPr>
+          <w:rFonts w:ascii="Monaco" w:hAnsi="Monaco" w:cs="Monaco"/>
+          <w:color w:val="708284"/>
+        </w:rPr>
+        <w:t>inputRicterScaleNumber</w:t>
+      </w:r>
+      <w:proofErr w:type="spellEnd"/>
+      <w:r>
+        <w:rPr>
+          <w:rFonts w:ascii="Monaco" w:hAnsi="Monaco" w:cs="Monaco"/>
+          <w:color w:val="708284"/>
+        </w:rPr>
+        <w:t>();</w:t>
       </w:r>
     </w:p>
     <w:p>
@@ -2508,6 +3112,7 @@
           <w:color w:val="708284"/>
         </w:rPr>
       </w:pPr>
+      <w:proofErr w:type="gramStart"/>
       <w:r>
         <w:rPr>
           <w:rFonts w:ascii="Monaco" w:hAnsi="Monaco" w:cs="Monaco"/>
@@ -2515,12 +3120,29 @@
         </w:rPr>
         <w:t>void</w:t>
       </w:r>
-      <w:r>
-        <w:rPr>
-          <w:rFonts w:ascii="Monaco" w:hAnsi="Monaco" w:cs="Monaco"/>
-          <w:color w:val="708284"/>
-        </w:rPr>
-        <w:t xml:space="preserve"> outputCharacterization(</w:t>
+      <w:proofErr w:type="gramEnd"/>
+      <w:r>
+        <w:rPr>
+          <w:rFonts w:ascii="Monaco" w:hAnsi="Monaco" w:cs="Monaco"/>
+          <w:color w:val="708284"/>
+        </w:rPr>
+        <w:t xml:space="preserve"> </w:t>
+      </w:r>
+      <w:proofErr w:type="spellStart"/>
+      <w:r>
+        <w:rPr>
+          <w:rFonts w:ascii="Monaco" w:hAnsi="Monaco" w:cs="Monaco"/>
+          <w:color w:val="708284"/>
+        </w:rPr>
+        <w:t>outputCharacterization</w:t>
+      </w:r>
+      <w:proofErr w:type="spellEnd"/>
+      <w:r>
+        <w:rPr>
+          <w:rFonts w:ascii="Monaco" w:hAnsi="Monaco" w:cs="Monaco"/>
+          <w:color w:val="708284"/>
+        </w:rPr>
+        <w:t>(</w:t>
       </w:r>
       <w:r>
         <w:rPr>
@@ -2568,6 +3190,7 @@
           <w:color w:val="708284"/>
         </w:rPr>
       </w:pPr>
+      <w:proofErr w:type="gramStart"/>
       <w:r>
         <w:rPr>
           <w:rFonts w:ascii="Monaco" w:hAnsi="Monaco" w:cs="Monaco"/>
@@ -2575,12 +3198,29 @@
         </w:rPr>
         <w:t>void</w:t>
       </w:r>
-      <w:r>
-        <w:rPr>
-          <w:rFonts w:ascii="Monaco" w:hAnsi="Monaco" w:cs="Monaco"/>
-          <w:color w:val="708284"/>
-        </w:rPr>
-        <w:t xml:space="preserve"> outputLittleOrNoDamage(</w:t>
+      <w:proofErr w:type="gramEnd"/>
+      <w:r>
+        <w:rPr>
+          <w:rFonts w:ascii="Monaco" w:hAnsi="Monaco" w:cs="Monaco"/>
+          <w:color w:val="708284"/>
+        </w:rPr>
+        <w:t xml:space="preserve"> </w:t>
+      </w:r>
+      <w:proofErr w:type="spellStart"/>
+      <w:r>
+        <w:rPr>
+          <w:rFonts w:ascii="Monaco" w:hAnsi="Monaco" w:cs="Monaco"/>
+          <w:color w:val="708284"/>
+        </w:rPr>
+        <w:t>outputLittleOrNoDamage</w:t>
+      </w:r>
+      <w:proofErr w:type="spellEnd"/>
+      <w:r>
+        <w:rPr>
+          <w:rFonts w:ascii="Monaco" w:hAnsi="Monaco" w:cs="Monaco"/>
+          <w:color w:val="708284"/>
+        </w:rPr>
+        <w:t>(</w:t>
       </w:r>
       <w:r>
         <w:rPr>
@@ -2612,6 +3252,7 @@
           <w:color w:val="708284"/>
         </w:rPr>
       </w:pPr>
+      <w:proofErr w:type="gramStart"/>
       <w:r>
         <w:rPr>
           <w:rFonts w:ascii="Monaco" w:hAnsi="Monaco" w:cs="Monaco"/>
@@ -2619,12 +3260,29 @@
         </w:rPr>
         <w:t>void</w:t>
       </w:r>
-      <w:r>
-        <w:rPr>
-          <w:rFonts w:ascii="Monaco" w:hAnsi="Monaco" w:cs="Monaco"/>
-          <w:color w:val="708284"/>
-        </w:rPr>
-        <w:t xml:space="preserve"> outputSomeDamage(</w:t>
+      <w:proofErr w:type="gramEnd"/>
+      <w:r>
+        <w:rPr>
+          <w:rFonts w:ascii="Monaco" w:hAnsi="Monaco" w:cs="Monaco"/>
+          <w:color w:val="708284"/>
+        </w:rPr>
+        <w:t xml:space="preserve"> </w:t>
+      </w:r>
+      <w:proofErr w:type="spellStart"/>
+      <w:r>
+        <w:rPr>
+          <w:rFonts w:ascii="Monaco" w:hAnsi="Monaco" w:cs="Monaco"/>
+          <w:color w:val="708284"/>
+        </w:rPr>
+        <w:t>outputSomeDamage</w:t>
+      </w:r>
+      <w:proofErr w:type="spellEnd"/>
+      <w:r>
+        <w:rPr>
+          <w:rFonts w:ascii="Monaco" w:hAnsi="Monaco" w:cs="Monaco"/>
+          <w:color w:val="708284"/>
+        </w:rPr>
+        <w:t>(</w:t>
       </w:r>
       <w:r>
         <w:rPr>
@@ -2656,6 +3314,7 @@
           <w:color w:val="708284"/>
         </w:rPr>
       </w:pPr>
+      <w:proofErr w:type="gramStart"/>
       <w:r>
         <w:rPr>
           <w:rFonts w:ascii="Monaco" w:hAnsi="Monaco" w:cs="Monaco"/>
@@ -2663,12 +3322,29 @@
         </w:rPr>
         <w:t>void</w:t>
       </w:r>
-      <w:r>
-        <w:rPr>
-          <w:rFonts w:ascii="Monaco" w:hAnsi="Monaco" w:cs="Monaco"/>
-          <w:color w:val="708284"/>
-        </w:rPr>
-        <w:t xml:space="preserve"> outputSeriousDamage(</w:t>
+      <w:proofErr w:type="gramEnd"/>
+      <w:r>
+        <w:rPr>
+          <w:rFonts w:ascii="Monaco" w:hAnsi="Monaco" w:cs="Monaco"/>
+          <w:color w:val="708284"/>
+        </w:rPr>
+        <w:t xml:space="preserve"> </w:t>
+      </w:r>
+      <w:proofErr w:type="spellStart"/>
+      <w:r>
+        <w:rPr>
+          <w:rFonts w:ascii="Monaco" w:hAnsi="Monaco" w:cs="Monaco"/>
+          <w:color w:val="708284"/>
+        </w:rPr>
+        <w:t>outputSeriousDamage</w:t>
+      </w:r>
+      <w:proofErr w:type="spellEnd"/>
+      <w:r>
+        <w:rPr>
+          <w:rFonts w:ascii="Monaco" w:hAnsi="Monaco" w:cs="Monaco"/>
+          <w:color w:val="708284"/>
+        </w:rPr>
+        <w:t>(</w:t>
       </w:r>
       <w:r>
         <w:rPr>
@@ -2700,6 +3376,7 @@
           <w:color w:val="708284"/>
         </w:rPr>
       </w:pPr>
+      <w:proofErr w:type="gramStart"/>
       <w:r>
         <w:rPr>
           <w:rFonts w:ascii="Monaco" w:hAnsi="Monaco" w:cs="Monaco"/>
@@ -2707,12 +3384,29 @@
         </w:rPr>
         <w:t>void</w:t>
       </w:r>
-      <w:r>
-        <w:rPr>
-          <w:rFonts w:ascii="Monaco" w:hAnsi="Monaco" w:cs="Monaco"/>
-          <w:color w:val="708284"/>
-        </w:rPr>
-        <w:t xml:space="preserve"> outputDisaster(</w:t>
+      <w:proofErr w:type="gramEnd"/>
+      <w:r>
+        <w:rPr>
+          <w:rFonts w:ascii="Monaco" w:hAnsi="Monaco" w:cs="Monaco"/>
+          <w:color w:val="708284"/>
+        </w:rPr>
+        <w:t xml:space="preserve"> </w:t>
+      </w:r>
+      <w:proofErr w:type="spellStart"/>
+      <w:r>
+        <w:rPr>
+          <w:rFonts w:ascii="Monaco" w:hAnsi="Monaco" w:cs="Monaco"/>
+          <w:color w:val="708284"/>
+        </w:rPr>
+        <w:t>outputDisaster</w:t>
+      </w:r>
+      <w:proofErr w:type="spellEnd"/>
+      <w:r>
+        <w:rPr>
+          <w:rFonts w:ascii="Monaco" w:hAnsi="Monaco" w:cs="Monaco"/>
+          <w:color w:val="708284"/>
+        </w:rPr>
+        <w:t>(</w:t>
       </w:r>
       <w:r>
         <w:rPr>
@@ -2744,6 +3438,7 @@
           <w:color w:val="708284"/>
         </w:rPr>
       </w:pPr>
+      <w:proofErr w:type="gramStart"/>
       <w:r>
         <w:rPr>
           <w:rFonts w:ascii="Monaco" w:hAnsi="Monaco" w:cs="Monaco"/>
@@ -2751,12 +3446,29 @@
         </w:rPr>
         <w:t>void</w:t>
       </w:r>
-      <w:r>
-        <w:rPr>
-          <w:rFonts w:ascii="Monaco" w:hAnsi="Monaco" w:cs="Monaco"/>
-          <w:color w:val="708284"/>
-        </w:rPr>
-        <w:t xml:space="preserve"> outputCatastrophy(</w:t>
+      <w:proofErr w:type="gramEnd"/>
+      <w:r>
+        <w:rPr>
+          <w:rFonts w:ascii="Monaco" w:hAnsi="Monaco" w:cs="Monaco"/>
+          <w:color w:val="708284"/>
+        </w:rPr>
+        <w:t xml:space="preserve"> </w:t>
+      </w:r>
+      <w:proofErr w:type="spellStart"/>
+      <w:r>
+        <w:rPr>
+          <w:rFonts w:ascii="Monaco" w:hAnsi="Monaco" w:cs="Monaco"/>
+          <w:color w:val="708284"/>
+        </w:rPr>
+        <w:t>outputCatastrophy</w:t>
+      </w:r>
+      <w:proofErr w:type="spellEnd"/>
+      <w:r>
+        <w:rPr>
+          <w:rFonts w:ascii="Monaco" w:hAnsi="Monaco" w:cs="Monaco"/>
+          <w:color w:val="708284"/>
+        </w:rPr>
+        <w:t>(</w:t>
       </w:r>
       <w:r>
         <w:rPr>
@@ -2788,6 +3500,7 @@
           <w:color w:val="708284"/>
         </w:rPr>
       </w:pPr>
+      <w:proofErr w:type="gramStart"/>
       <w:r>
         <w:rPr>
           <w:rFonts w:ascii="Monaco" w:hAnsi="Monaco" w:cs="Monaco"/>
@@ -2795,61 +3508,80 @@
         </w:rPr>
         <w:t>void</w:t>
       </w:r>
-      <w:r>
-        <w:rPr>
-          <w:rFonts w:ascii="Monaco" w:hAnsi="Monaco" w:cs="Monaco"/>
-          <w:color w:val="708284"/>
-        </w:rPr>
-        <w:t xml:space="preserve"> outputSecondPart();</w:t>
-      </w:r>
-    </w:p>
-    <w:p>
-      <w:pPr>
-        <w:widowControl w:val="0"/>
-        <w:tabs>
-          <w:tab w:val="left" w:pos="576"/>
-        </w:tabs>
-        <w:autoSpaceDE w:val="0"/>
-        <w:autoSpaceDN w:val="0"/>
-        <w:adjustRightInd w:val="0"/>
-        <w:spacing w:after="0"/>
-        <w:rPr>
-          <w:rFonts w:ascii="Monaco" w:hAnsi="Monaco" w:cs="Monaco"/>
-          <w:color w:val="708284"/>
-        </w:rPr>
-      </w:pPr>
-    </w:p>
-    <w:p>
-      <w:pPr>
-        <w:widowControl w:val="0"/>
-        <w:tabs>
-          <w:tab w:val="left" w:pos="576"/>
-        </w:tabs>
-        <w:autoSpaceDE w:val="0"/>
-        <w:autoSpaceDN w:val="0"/>
-        <w:adjustRightInd w:val="0"/>
-        <w:spacing w:after="0"/>
-        <w:rPr>
-          <w:rFonts w:ascii="Monaco" w:hAnsi="Monaco" w:cs="Monaco"/>
-          <w:color w:val="708284"/>
-        </w:rPr>
-      </w:pPr>
-    </w:p>
-    <w:p>
-      <w:pPr>
-        <w:widowControl w:val="0"/>
-        <w:tabs>
-          <w:tab w:val="left" w:pos="576"/>
-        </w:tabs>
-        <w:autoSpaceDE w:val="0"/>
-        <w:autoSpaceDN w:val="0"/>
-        <w:adjustRightInd w:val="0"/>
-        <w:spacing w:after="0"/>
-        <w:rPr>
-          <w:rFonts w:ascii="Monaco" w:hAnsi="Monaco" w:cs="Monaco"/>
-          <w:color w:val="708284"/>
-        </w:rPr>
-      </w:pPr>
+      <w:proofErr w:type="gramEnd"/>
+      <w:r>
+        <w:rPr>
+          <w:rFonts w:ascii="Monaco" w:hAnsi="Monaco" w:cs="Monaco"/>
+          <w:color w:val="708284"/>
+        </w:rPr>
+        <w:t xml:space="preserve"> </w:t>
+      </w:r>
+      <w:proofErr w:type="spellStart"/>
+      <w:r>
+        <w:rPr>
+          <w:rFonts w:ascii="Monaco" w:hAnsi="Monaco" w:cs="Monaco"/>
+          <w:color w:val="708284"/>
+        </w:rPr>
+        <w:t>outputSecondPart</w:t>
+      </w:r>
+      <w:proofErr w:type="spellEnd"/>
+      <w:r>
+        <w:rPr>
+          <w:rFonts w:ascii="Monaco" w:hAnsi="Monaco" w:cs="Monaco"/>
+          <w:color w:val="708284"/>
+        </w:rPr>
+        <w:t>();</w:t>
+      </w:r>
+    </w:p>
+    <w:p>
+      <w:pPr>
+        <w:widowControl w:val="0"/>
+        <w:tabs>
+          <w:tab w:val="left" w:pos="576"/>
+        </w:tabs>
+        <w:autoSpaceDE w:val="0"/>
+        <w:autoSpaceDN w:val="0"/>
+        <w:adjustRightInd w:val="0"/>
+        <w:spacing w:after="0"/>
+        <w:rPr>
+          <w:rFonts w:ascii="Monaco" w:hAnsi="Monaco" w:cs="Monaco"/>
+          <w:color w:val="708284"/>
+        </w:rPr>
+      </w:pPr>
+    </w:p>
+    <w:p>
+      <w:pPr>
+        <w:widowControl w:val="0"/>
+        <w:tabs>
+          <w:tab w:val="left" w:pos="576"/>
+        </w:tabs>
+        <w:autoSpaceDE w:val="0"/>
+        <w:autoSpaceDN w:val="0"/>
+        <w:adjustRightInd w:val="0"/>
+        <w:spacing w:after="0"/>
+        <w:rPr>
+          <w:rFonts w:ascii="Monaco" w:hAnsi="Monaco" w:cs="Monaco"/>
+          <w:color w:val="708284"/>
+        </w:rPr>
+      </w:pPr>
+    </w:p>
+    <w:p>
+      <w:pPr>
+        <w:widowControl w:val="0"/>
+        <w:tabs>
+          <w:tab w:val="left" w:pos="576"/>
+        </w:tabs>
+        <w:autoSpaceDE w:val="0"/>
+        <w:autoSpaceDN w:val="0"/>
+        <w:adjustRightInd w:val="0"/>
+        <w:spacing w:after="0"/>
+        <w:rPr>
+          <w:rFonts w:ascii="Monaco" w:hAnsi="Monaco" w:cs="Monaco"/>
+          <w:color w:val="708284"/>
+        </w:rPr>
+      </w:pPr>
+      <w:proofErr w:type="spellStart"/>
+      <w:proofErr w:type="gramStart"/>
       <w:r>
         <w:rPr>
           <w:rFonts w:ascii="Monaco" w:hAnsi="Monaco" w:cs="Monaco"/>
@@ -2857,6 +3589,8 @@
         </w:rPr>
         <w:t>int</w:t>
       </w:r>
+      <w:proofErr w:type="spellEnd"/>
+      <w:proofErr w:type="gramEnd"/>
       <w:r>
         <w:rPr>
           <w:rFonts w:ascii="Monaco" w:hAnsi="Monaco" w:cs="Monaco"/>
@@ -2864,6 +3598,7 @@
         </w:rPr>
         <w:t xml:space="preserve"> main(</w:t>
       </w:r>
+      <w:proofErr w:type="spellStart"/>
       <w:r>
         <w:rPr>
           <w:rFonts w:ascii="Monaco" w:hAnsi="Monaco" w:cs="Monaco"/>
@@ -2871,12 +3606,29 @@
         </w:rPr>
         <w:t>int</w:t>
       </w:r>
-      <w:r>
-        <w:rPr>
-          <w:rFonts w:ascii="Monaco" w:hAnsi="Monaco" w:cs="Monaco"/>
-          <w:color w:val="708284"/>
-        </w:rPr>
-        <w:t xml:space="preserve"> argc, </w:t>
+      <w:proofErr w:type="spellEnd"/>
+      <w:r>
+        <w:rPr>
+          <w:rFonts w:ascii="Monaco" w:hAnsi="Monaco" w:cs="Monaco"/>
+          <w:color w:val="708284"/>
+        </w:rPr>
+        <w:t xml:space="preserve"> </w:t>
+      </w:r>
+      <w:proofErr w:type="spellStart"/>
+      <w:r>
+        <w:rPr>
+          <w:rFonts w:ascii="Monaco" w:hAnsi="Monaco" w:cs="Monaco"/>
+          <w:color w:val="708284"/>
+        </w:rPr>
+        <w:t>argc</w:t>
+      </w:r>
+      <w:proofErr w:type="spellEnd"/>
+      <w:r>
+        <w:rPr>
+          <w:rFonts w:ascii="Monaco" w:hAnsi="Monaco" w:cs="Monaco"/>
+          <w:color w:val="708284"/>
+        </w:rPr>
+        <w:t xml:space="preserve">, </w:t>
       </w:r>
       <w:r>
         <w:rPr>
@@ -2904,7 +3656,23 @@
           <w:rFonts w:ascii="Monaco" w:hAnsi="Monaco" w:cs="Monaco"/>
           <w:color w:val="708284"/>
         </w:rPr>
-        <w:t xml:space="preserve"> * argv[]) {</w:t>
+        <w:t xml:space="preserve"> * </w:t>
+      </w:r>
+      <w:proofErr w:type="spellStart"/>
+      <w:r>
+        <w:rPr>
+          <w:rFonts w:ascii="Monaco" w:hAnsi="Monaco" w:cs="Monaco"/>
+          <w:color w:val="708284"/>
+        </w:rPr>
+        <w:t>argv</w:t>
+      </w:r>
+      <w:proofErr w:type="spellEnd"/>
+      <w:r>
+        <w:rPr>
+          <w:rFonts w:ascii="Monaco" w:hAnsi="Monaco" w:cs="Monaco"/>
+          <w:color w:val="708284"/>
+        </w:rPr>
+        <w:t>[]) {</w:t>
       </w:r>
     </w:p>
     <w:p>
@@ -2945,6 +3713,8 @@
         </w:rPr>
         <w:t xml:space="preserve">    </w:t>
       </w:r>
+      <w:proofErr w:type="spellStart"/>
+      <w:proofErr w:type="gramStart"/>
       <w:r>
         <w:rPr>
           <w:rFonts w:ascii="Monaco" w:hAnsi="Monaco" w:cs="Monaco"/>
@@ -2952,6 +3722,8 @@
         </w:rPr>
         <w:t>inputRicterScaleNumber</w:t>
       </w:r>
+      <w:proofErr w:type="spellEnd"/>
+      <w:proofErr w:type="gramEnd"/>
       <w:r>
         <w:rPr>
           <w:rFonts w:ascii="Monaco" w:hAnsi="Monaco" w:cs="Monaco"/>
@@ -2982,6 +3754,7 @@
         </w:rPr>
         <w:t xml:space="preserve">    </w:t>
       </w:r>
+      <w:proofErr w:type="gramStart"/>
       <w:r>
         <w:rPr>
           <w:rFonts w:ascii="Monaco" w:hAnsi="Monaco" w:cs="Monaco"/>
@@ -2989,6 +3762,7 @@
         </w:rPr>
         <w:t>return</w:t>
       </w:r>
+      <w:proofErr w:type="gramEnd"/>
       <w:r>
         <w:rPr>
           <w:rFonts w:ascii="Monaco" w:hAnsi="Monaco" w:cs="Monaco"/>
@@ -3097,6 +3871,7 @@
           <w:color w:val="708284"/>
         </w:rPr>
       </w:pPr>
+      <w:proofErr w:type="gramStart"/>
       <w:r>
         <w:rPr>
           <w:rFonts w:ascii="Monaco" w:hAnsi="Monaco" w:cs="Monaco"/>
@@ -3104,12 +3879,29 @@
         </w:rPr>
         <w:t>void</w:t>
       </w:r>
-      <w:r>
-        <w:rPr>
-          <w:rFonts w:ascii="Monaco" w:hAnsi="Monaco" w:cs="Monaco"/>
-          <w:color w:val="708284"/>
-        </w:rPr>
-        <w:t xml:space="preserve"> inputRicterScaleNumber(){</w:t>
+      <w:proofErr w:type="gramEnd"/>
+      <w:r>
+        <w:rPr>
+          <w:rFonts w:ascii="Monaco" w:hAnsi="Monaco" w:cs="Monaco"/>
+          <w:color w:val="708284"/>
+        </w:rPr>
+        <w:t xml:space="preserve"> </w:t>
+      </w:r>
+      <w:proofErr w:type="spellStart"/>
+      <w:r>
+        <w:rPr>
+          <w:rFonts w:ascii="Monaco" w:hAnsi="Monaco" w:cs="Monaco"/>
+          <w:color w:val="708284"/>
+        </w:rPr>
+        <w:t>inputRicterScaleNumber</w:t>
+      </w:r>
+      <w:proofErr w:type="spellEnd"/>
+      <w:r>
+        <w:rPr>
+          <w:rFonts w:ascii="Monaco" w:hAnsi="Monaco" w:cs="Monaco"/>
+          <w:color w:val="708284"/>
+        </w:rPr>
+        <w:t>(){</w:t>
       </w:r>
     </w:p>
     <w:p>
@@ -3157,6 +3949,8 @@
         </w:rPr>
         <w:t xml:space="preserve">    </w:t>
       </w:r>
+      <w:proofErr w:type="spellStart"/>
+      <w:proofErr w:type="gramStart"/>
       <w:r>
         <w:rPr>
           <w:rFonts w:ascii="Monaco" w:hAnsi="Monaco" w:cs="Monaco"/>
@@ -3164,6 +3958,8 @@
         </w:rPr>
         <w:t>printf</w:t>
       </w:r>
+      <w:proofErr w:type="spellEnd"/>
+      <w:proofErr w:type="gramEnd"/>
       <w:r>
         <w:rPr>
           <w:rFonts w:ascii="Monaco" w:hAnsi="Monaco" w:cs="Monaco"/>
@@ -3176,7 +3972,23 @@
           <w:rFonts w:ascii="Monaco" w:hAnsi="Monaco" w:cs="Monaco"/>
           <w:color w:val="259286"/>
         </w:rPr>
-        <w:t>"Please enter the Ricter Scale Number --&gt; "</w:t>
+        <w:t xml:space="preserve">"Please enter the </w:t>
+      </w:r>
+      <w:proofErr w:type="spellStart"/>
+      <w:r>
+        <w:rPr>
+          <w:rFonts w:ascii="Monaco" w:hAnsi="Monaco" w:cs="Monaco"/>
+          <w:color w:val="259286"/>
+        </w:rPr>
+        <w:t>Ricter</w:t>
+      </w:r>
+      <w:proofErr w:type="spellEnd"/>
+      <w:r>
+        <w:rPr>
+          <w:rFonts w:ascii="Monaco" w:hAnsi="Monaco" w:cs="Monaco"/>
+          <w:color w:val="259286"/>
+        </w:rPr>
+        <w:t xml:space="preserve"> Scale Number --&gt; "</w:t>
       </w:r>
       <w:r>
         <w:rPr>
@@ -3208,6 +4020,8 @@
         </w:rPr>
         <w:t xml:space="preserve">    </w:t>
       </w:r>
+      <w:proofErr w:type="spellStart"/>
+      <w:proofErr w:type="gramStart"/>
       <w:r>
         <w:rPr>
           <w:rFonts w:ascii="Monaco" w:hAnsi="Monaco" w:cs="Monaco"/>
@@ -3215,6 +4029,8 @@
         </w:rPr>
         <w:t>scanf</w:t>
       </w:r>
+      <w:proofErr w:type="spellEnd"/>
+      <w:proofErr w:type="gramEnd"/>
       <w:r>
         <w:rPr>
           <w:rFonts w:ascii="Monaco" w:hAnsi="Monaco" w:cs="Monaco"/>
@@ -3227,7 +4043,15 @@
           <w:rFonts w:ascii="Monaco" w:hAnsi="Monaco" w:cs="Monaco"/>
           <w:color w:val="259286"/>
         </w:rPr>
-        <w:t>"%f"</w:t>
+        <w:t>"%</w:t>
+      </w:r>
+      <w:proofErr w:type="spellStart"/>
+      <w:r>
+        <w:rPr>
+          <w:rFonts w:ascii="Monaco" w:hAnsi="Monaco" w:cs="Monaco"/>
+          <w:color w:val="259286"/>
+        </w:rPr>
+        <w:t>f"</w:t>
       </w:r>
       <w:r>
         <w:rPr>
@@ -3243,6 +4067,7 @@
         </w:rPr>
         <w:t>n</w:t>
       </w:r>
+      <w:proofErr w:type="spellEnd"/>
       <w:r>
         <w:rPr>
           <w:rFonts w:ascii="Monaco" w:hAnsi="Monaco" w:cs="Monaco"/>
@@ -3273,6 +4098,8 @@
         </w:rPr>
         <w:t xml:space="preserve">    </w:t>
       </w:r>
+      <w:proofErr w:type="spellStart"/>
+      <w:proofErr w:type="gramStart"/>
       <w:r>
         <w:rPr>
           <w:rFonts w:ascii="Monaco" w:hAnsi="Monaco" w:cs="Monaco"/>
@@ -3280,6 +4107,8 @@
         </w:rPr>
         <w:t>outputCharacterization</w:t>
       </w:r>
+      <w:proofErr w:type="spellEnd"/>
+      <w:proofErr w:type="gramEnd"/>
       <w:r>
         <w:rPr>
           <w:rFonts w:ascii="Monaco" w:hAnsi="Monaco" w:cs="Monaco"/>
@@ -3379,6 +4208,7 @@
           <w:color w:val="708284"/>
         </w:rPr>
       </w:pPr>
+      <w:proofErr w:type="gramStart"/>
       <w:r>
         <w:rPr>
           <w:rFonts w:ascii="Monaco" w:hAnsi="Monaco" w:cs="Monaco"/>
@@ -3386,12 +4216,29 @@
         </w:rPr>
         <w:t>void</w:t>
       </w:r>
-      <w:r>
-        <w:rPr>
-          <w:rFonts w:ascii="Monaco" w:hAnsi="Monaco" w:cs="Monaco"/>
-          <w:color w:val="708284"/>
-        </w:rPr>
-        <w:t xml:space="preserve"> outputCharacterization(</w:t>
+      <w:proofErr w:type="gramEnd"/>
+      <w:r>
+        <w:rPr>
+          <w:rFonts w:ascii="Monaco" w:hAnsi="Monaco" w:cs="Monaco"/>
+          <w:color w:val="708284"/>
+        </w:rPr>
+        <w:t xml:space="preserve"> </w:t>
+      </w:r>
+      <w:proofErr w:type="spellStart"/>
+      <w:r>
+        <w:rPr>
+          <w:rFonts w:ascii="Monaco" w:hAnsi="Monaco" w:cs="Monaco"/>
+          <w:color w:val="708284"/>
+        </w:rPr>
+        <w:t>outputCharacterization</w:t>
+      </w:r>
+      <w:proofErr w:type="spellEnd"/>
+      <w:r>
+        <w:rPr>
+          <w:rFonts w:ascii="Monaco" w:hAnsi="Monaco" w:cs="Monaco"/>
+          <w:color w:val="708284"/>
+        </w:rPr>
+        <w:t>(</w:t>
       </w:r>
       <w:r>
         <w:rPr>
@@ -3446,6 +4293,7 @@
         </w:rPr>
         <w:t xml:space="preserve">    </w:t>
       </w:r>
+      <w:proofErr w:type="gramStart"/>
       <w:r>
         <w:rPr>
           <w:rFonts w:ascii="Monaco" w:hAnsi="Monaco" w:cs="Monaco"/>
@@ -3453,6 +4301,7 @@
         </w:rPr>
         <w:t>if</w:t>
       </w:r>
+      <w:proofErr w:type="gramEnd"/>
       <w:r>
         <w:rPr>
           <w:rFonts w:ascii="Monaco" w:hAnsi="Monaco" w:cs="Monaco"/>
@@ -3520,6 +4369,8 @@
         </w:rPr>
         <w:t xml:space="preserve">        </w:t>
       </w:r>
+      <w:proofErr w:type="spellStart"/>
+      <w:proofErr w:type="gramStart"/>
       <w:r>
         <w:rPr>
           <w:rFonts w:ascii="Monaco" w:hAnsi="Monaco" w:cs="Monaco"/>
@@ -3527,6 +4378,8 @@
         </w:rPr>
         <w:t>outputLittleOrNoDamage</w:t>
       </w:r>
+      <w:proofErr w:type="spellEnd"/>
+      <w:proofErr w:type="gramEnd"/>
       <w:r>
         <w:rPr>
           <w:rFonts w:ascii="Monaco" w:hAnsi="Monaco" w:cs="Monaco"/>
@@ -3580,6 +4433,7 @@
         </w:rPr>
         <w:t xml:space="preserve">    } </w:t>
       </w:r>
+      <w:proofErr w:type="gramStart"/>
       <w:r>
         <w:rPr>
           <w:rFonts w:ascii="Monaco" w:hAnsi="Monaco" w:cs="Monaco"/>
@@ -3587,6 +4441,7 @@
         </w:rPr>
         <w:t>else</w:t>
       </w:r>
+      <w:proofErr w:type="gramEnd"/>
       <w:r>
         <w:rPr>
           <w:rFonts w:ascii="Monaco" w:hAnsi="Monaco" w:cs="Monaco"/>
@@ -3682,6 +4537,8 @@
         </w:rPr>
         <w:t xml:space="preserve">        </w:t>
       </w:r>
+      <w:proofErr w:type="spellStart"/>
+      <w:proofErr w:type="gramStart"/>
       <w:r>
         <w:rPr>
           <w:rFonts w:ascii="Monaco" w:hAnsi="Monaco" w:cs="Monaco"/>
@@ -3689,6 +4546,8 @@
         </w:rPr>
         <w:t>outputSomeDamage</w:t>
       </w:r>
+      <w:proofErr w:type="spellEnd"/>
+      <w:proofErr w:type="gramEnd"/>
       <w:r>
         <w:rPr>
           <w:rFonts w:ascii="Monaco" w:hAnsi="Monaco" w:cs="Monaco"/>
@@ -3742,6 +4601,7 @@
         </w:rPr>
         <w:t xml:space="preserve">    } </w:t>
       </w:r>
+      <w:proofErr w:type="gramStart"/>
       <w:r>
         <w:rPr>
           <w:rFonts w:ascii="Monaco" w:hAnsi="Monaco" w:cs="Monaco"/>
@@ -3749,6 +4609,7 @@
         </w:rPr>
         <w:t>else</w:t>
       </w:r>
+      <w:proofErr w:type="gramEnd"/>
       <w:r>
         <w:rPr>
           <w:rFonts w:ascii="Monaco" w:hAnsi="Monaco" w:cs="Monaco"/>
@@ -3844,6 +4705,8 @@
         </w:rPr>
         <w:t xml:space="preserve">        </w:t>
       </w:r>
+      <w:proofErr w:type="spellStart"/>
+      <w:proofErr w:type="gramStart"/>
       <w:r>
         <w:rPr>
           <w:rFonts w:ascii="Monaco" w:hAnsi="Monaco" w:cs="Monaco"/>
@@ -3851,6 +4714,8 @@
         </w:rPr>
         <w:t>outputSeriousDamage</w:t>
       </w:r>
+      <w:proofErr w:type="spellEnd"/>
+      <w:proofErr w:type="gramEnd"/>
       <w:r>
         <w:rPr>
           <w:rFonts w:ascii="Monaco" w:hAnsi="Monaco" w:cs="Monaco"/>
@@ -3904,6 +4769,7 @@
         </w:rPr>
         <w:t xml:space="preserve">    } </w:t>
       </w:r>
+      <w:proofErr w:type="gramStart"/>
       <w:r>
         <w:rPr>
           <w:rFonts w:ascii="Monaco" w:hAnsi="Monaco" w:cs="Monaco"/>
@@ -3911,6 +4777,7 @@
         </w:rPr>
         <w:t>else</w:t>
       </w:r>
+      <w:proofErr w:type="gramEnd"/>
       <w:r>
         <w:rPr>
           <w:rFonts w:ascii="Monaco" w:hAnsi="Monaco" w:cs="Monaco"/>
@@ -4006,6 +4873,8 @@
         </w:rPr>
         <w:t xml:space="preserve">        </w:t>
       </w:r>
+      <w:proofErr w:type="spellStart"/>
+      <w:proofErr w:type="gramStart"/>
       <w:r>
         <w:rPr>
           <w:rFonts w:ascii="Monaco" w:hAnsi="Monaco" w:cs="Monaco"/>
@@ -4013,6 +4882,8 @@
         </w:rPr>
         <w:t>outputDisaster</w:t>
       </w:r>
+      <w:proofErr w:type="spellEnd"/>
+      <w:proofErr w:type="gramEnd"/>
       <w:r>
         <w:rPr>
           <w:rFonts w:ascii="Monaco" w:hAnsi="Monaco" w:cs="Monaco"/>
@@ -4066,6 +4937,7 @@
         </w:rPr>
         <w:t xml:space="preserve">    } </w:t>
       </w:r>
+      <w:proofErr w:type="gramStart"/>
       <w:r>
         <w:rPr>
           <w:rFonts w:ascii="Monaco" w:hAnsi="Monaco" w:cs="Monaco"/>
@@ -4073,6 +4945,7 @@
         </w:rPr>
         <w:t>else</w:t>
       </w:r>
+      <w:proofErr w:type="gramEnd"/>
       <w:r>
         <w:rPr>
           <w:rFonts w:ascii="Monaco" w:hAnsi="Monaco" w:cs="Monaco"/>
@@ -4126,6 +4999,8 @@
         </w:rPr>
         <w:t xml:space="preserve">        </w:t>
       </w:r>
+      <w:proofErr w:type="spellStart"/>
+      <w:proofErr w:type="gramStart"/>
       <w:r>
         <w:rPr>
           <w:rFonts w:ascii="Monaco" w:hAnsi="Monaco" w:cs="Monaco"/>
@@ -4133,6 +5008,8 @@
         </w:rPr>
         <w:t>outputCatastrophy</w:t>
       </w:r>
+      <w:proofErr w:type="spellEnd"/>
+      <w:proofErr w:type="gramEnd"/>
       <w:r>
         <w:rPr>
           <w:rFonts w:ascii="Monaco" w:hAnsi="Monaco" w:cs="Monaco"/>
@@ -4248,6 +5125,7 @@
         </w:rPr>
         <w:t xml:space="preserve">    </w:t>
       </w:r>
+      <w:proofErr w:type="gramStart"/>
       <w:r>
         <w:rPr>
           <w:rFonts w:ascii="Monaco" w:hAnsi="Monaco" w:cs="Monaco"/>
@@ -4255,12 +5133,29 @@
         </w:rPr>
         <w:t>char</w:t>
       </w:r>
-      <w:r>
-        <w:rPr>
-          <w:rFonts w:ascii="Monaco" w:hAnsi="Monaco" w:cs="Monaco"/>
-          <w:color w:val="708284"/>
-        </w:rPr>
-        <w:t xml:space="preserve"> yesOrNo[</w:t>
+      <w:proofErr w:type="gramEnd"/>
+      <w:r>
+        <w:rPr>
+          <w:rFonts w:ascii="Monaco" w:hAnsi="Monaco" w:cs="Monaco"/>
+          <w:color w:val="708284"/>
+        </w:rPr>
+        <w:t xml:space="preserve"> </w:t>
+      </w:r>
+      <w:proofErr w:type="spellStart"/>
+      <w:r>
+        <w:rPr>
+          <w:rFonts w:ascii="Monaco" w:hAnsi="Monaco" w:cs="Monaco"/>
+          <w:color w:val="708284"/>
+        </w:rPr>
+        <w:t>yesOrNo</w:t>
+      </w:r>
+      <w:proofErr w:type="spellEnd"/>
+      <w:r>
+        <w:rPr>
+          <w:rFonts w:ascii="Monaco" w:hAnsi="Monaco" w:cs="Monaco"/>
+          <w:color w:val="708284"/>
+        </w:rPr>
+        <w:t>[</w:t>
       </w:r>
       <w:r>
         <w:rPr>
@@ -4299,6 +5194,8 @@
         </w:rPr>
         <w:tab/>
       </w:r>
+      <w:proofErr w:type="spellStart"/>
+      <w:proofErr w:type="gramStart"/>
       <w:r>
         <w:rPr>
           <w:rFonts w:ascii="Monaco" w:hAnsi="Monaco" w:cs="Monaco"/>
@@ -4306,6 +5203,8 @@
         </w:rPr>
         <w:t>printf</w:t>
       </w:r>
+      <w:proofErr w:type="spellEnd"/>
+      <w:proofErr w:type="gramEnd"/>
       <w:r>
         <w:rPr>
           <w:rFonts w:ascii="Monaco" w:hAnsi="Monaco" w:cs="Monaco"/>
@@ -4318,7 +5217,23 @@
           <w:rFonts w:ascii="Monaco" w:hAnsi="Monaco" w:cs="Monaco"/>
           <w:color w:val="259286"/>
         </w:rPr>
-        <w:t>"Would you like to calculate another? y/n "</w:t>
+        <w:t xml:space="preserve">"Would you like to calculate another? </w:t>
+      </w:r>
+      <w:proofErr w:type="gramStart"/>
+      <w:r>
+        <w:rPr>
+          <w:rFonts w:ascii="Monaco" w:hAnsi="Monaco" w:cs="Monaco"/>
+          <w:color w:val="259286"/>
+        </w:rPr>
+        <w:t>y</w:t>
+      </w:r>
+      <w:proofErr w:type="gramEnd"/>
+      <w:r>
+        <w:rPr>
+          <w:rFonts w:ascii="Monaco" w:hAnsi="Monaco" w:cs="Monaco"/>
+          <w:color w:val="259286"/>
+        </w:rPr>
+        <w:t>/n "</w:t>
       </w:r>
       <w:r>
         <w:rPr>
@@ -4350,6 +5265,8 @@
         </w:rPr>
         <w:tab/>
       </w:r>
+      <w:proofErr w:type="spellStart"/>
+      <w:proofErr w:type="gramStart"/>
       <w:r>
         <w:rPr>
           <w:rFonts w:ascii="Monaco" w:hAnsi="Monaco" w:cs="Monaco"/>
@@ -4357,6 +5274,8 @@
         </w:rPr>
         <w:t>scanf</w:t>
       </w:r>
+      <w:proofErr w:type="spellEnd"/>
+      <w:proofErr w:type="gramEnd"/>
       <w:r>
         <w:rPr>
           <w:rFonts w:ascii="Monaco" w:hAnsi="Monaco" w:cs="Monaco"/>
@@ -4376,7 +5295,23 @@
           <w:rFonts w:ascii="Monaco" w:hAnsi="Monaco" w:cs="Monaco"/>
           <w:color w:val="708284"/>
         </w:rPr>
-        <w:t>, yesOrNo);</w:t>
+        <w:t xml:space="preserve">, </w:t>
+      </w:r>
+      <w:proofErr w:type="spellStart"/>
+      <w:r>
+        <w:rPr>
+          <w:rFonts w:ascii="Monaco" w:hAnsi="Monaco" w:cs="Monaco"/>
+          <w:color w:val="708284"/>
+        </w:rPr>
+        <w:t>yesOrNo</w:t>
+      </w:r>
+      <w:proofErr w:type="spellEnd"/>
+      <w:r>
+        <w:rPr>
+          <w:rFonts w:ascii="Monaco" w:hAnsi="Monaco" w:cs="Monaco"/>
+          <w:color w:val="708284"/>
+        </w:rPr>
+        <w:t>);</w:t>
       </w:r>
     </w:p>
     <w:p>
@@ -4424,6 +5359,7 @@
         </w:rPr>
         <w:tab/>
       </w:r>
+      <w:proofErr w:type="gramStart"/>
       <w:r>
         <w:rPr>
           <w:rFonts w:ascii="Monaco" w:hAnsi="Monaco" w:cs="Monaco"/>
@@ -4431,6 +5367,7 @@
         </w:rPr>
         <w:t>if</w:t>
       </w:r>
+      <w:proofErr w:type="gramEnd"/>
       <w:r>
         <w:rPr>
           <w:rFonts w:ascii="Monaco" w:hAnsi="Monaco" w:cs="Monaco"/>
@@ -4438,6 +5375,7 @@
         </w:rPr>
         <w:t xml:space="preserve"> (</w:t>
       </w:r>
+      <w:proofErr w:type="spellStart"/>
       <w:r>
         <w:rPr>
           <w:rFonts w:ascii="Monaco" w:hAnsi="Monaco" w:cs="Monaco"/>
@@ -4445,12 +5383,29 @@
         </w:rPr>
         <w:t>strncmp</w:t>
       </w:r>
-      <w:r>
-        <w:rPr>
-          <w:rFonts w:ascii="Monaco" w:hAnsi="Monaco" w:cs="Monaco"/>
-          <w:color w:val="708284"/>
-        </w:rPr>
-        <w:t xml:space="preserve">(yesOrNo, </w:t>
+      <w:proofErr w:type="spellEnd"/>
+      <w:r>
+        <w:rPr>
+          <w:rFonts w:ascii="Monaco" w:hAnsi="Monaco" w:cs="Monaco"/>
+          <w:color w:val="708284"/>
+        </w:rPr>
+        <w:t>(</w:t>
+      </w:r>
+      <w:proofErr w:type="spellStart"/>
+      <w:r>
+        <w:rPr>
+          <w:rFonts w:ascii="Monaco" w:hAnsi="Monaco" w:cs="Monaco"/>
+          <w:color w:val="708284"/>
+        </w:rPr>
+        <w:t>yesOrNo</w:t>
+      </w:r>
+      <w:proofErr w:type="spellEnd"/>
+      <w:r>
+        <w:rPr>
+          <w:rFonts w:ascii="Monaco" w:hAnsi="Monaco" w:cs="Monaco"/>
+          <w:color w:val="708284"/>
+        </w:rPr>
+        <w:t xml:space="preserve">, </w:t>
       </w:r>
       <w:r>
         <w:rPr>
@@ -4524,6 +5479,8 @@
         </w:rPr>
         <w:tab/>
       </w:r>
+      <w:proofErr w:type="spellStart"/>
+      <w:proofErr w:type="gramStart"/>
       <w:r>
         <w:rPr>
           <w:rFonts w:ascii="Monaco" w:hAnsi="Monaco" w:cs="Monaco"/>
@@ -4531,6 +5488,8 @@
         </w:rPr>
         <w:t>printf</w:t>
       </w:r>
+      <w:proofErr w:type="spellEnd"/>
+      <w:proofErr w:type="gramEnd"/>
       <w:r>
         <w:rPr>
           <w:rFonts w:ascii="Monaco" w:hAnsi="Monaco" w:cs="Monaco"/>
@@ -4582,6 +5541,8 @@
         </w:rPr>
         <w:tab/>
       </w:r>
+      <w:proofErr w:type="spellStart"/>
+      <w:proofErr w:type="gramStart"/>
       <w:r>
         <w:rPr>
           <w:rFonts w:ascii="Monaco" w:hAnsi="Monaco" w:cs="Monaco"/>
@@ -4589,6 +5550,8 @@
         </w:rPr>
         <w:t>inputRicterScaleNumber</w:t>
       </w:r>
+      <w:proofErr w:type="spellEnd"/>
+      <w:proofErr w:type="gramEnd"/>
       <w:r>
         <w:rPr>
           <w:rFonts w:ascii="Monaco" w:hAnsi="Monaco" w:cs="Monaco"/>
@@ -4666,6 +5629,7 @@
         </w:rPr>
         <w:tab/>
       </w:r>
+      <w:proofErr w:type="gramStart"/>
       <w:r>
         <w:rPr>
           <w:rFonts w:ascii="Monaco" w:hAnsi="Monaco" w:cs="Monaco"/>
@@ -4673,6 +5637,7 @@
         </w:rPr>
         <w:t>if</w:t>
       </w:r>
+      <w:proofErr w:type="gramEnd"/>
       <w:r>
         <w:rPr>
           <w:rFonts w:ascii="Monaco" w:hAnsi="Monaco" w:cs="Monaco"/>
@@ -4680,6 +5645,7 @@
         </w:rPr>
         <w:t xml:space="preserve"> (</w:t>
       </w:r>
+      <w:proofErr w:type="spellStart"/>
       <w:r>
         <w:rPr>
           <w:rFonts w:ascii="Monaco" w:hAnsi="Monaco" w:cs="Monaco"/>
@@ -4687,12 +5653,29 @@
         </w:rPr>
         <w:t>strncmp</w:t>
       </w:r>
-      <w:r>
-        <w:rPr>
-          <w:rFonts w:ascii="Monaco" w:hAnsi="Monaco" w:cs="Monaco"/>
-          <w:color w:val="708284"/>
-        </w:rPr>
-        <w:t xml:space="preserve">(yesOrNo, </w:t>
+      <w:proofErr w:type="spellEnd"/>
+      <w:r>
+        <w:rPr>
+          <w:rFonts w:ascii="Monaco" w:hAnsi="Monaco" w:cs="Monaco"/>
+          <w:color w:val="708284"/>
+        </w:rPr>
+        <w:t>(</w:t>
+      </w:r>
+      <w:proofErr w:type="spellStart"/>
+      <w:r>
+        <w:rPr>
+          <w:rFonts w:ascii="Monaco" w:hAnsi="Monaco" w:cs="Monaco"/>
+          <w:color w:val="708284"/>
+        </w:rPr>
+        <w:t>yesOrNo</w:t>
+      </w:r>
+      <w:proofErr w:type="spellEnd"/>
+      <w:r>
+        <w:rPr>
+          <w:rFonts w:ascii="Monaco" w:hAnsi="Monaco" w:cs="Monaco"/>
+          <w:color w:val="708284"/>
+        </w:rPr>
+        <w:t xml:space="preserve">, </w:t>
       </w:r>
       <w:r>
         <w:rPr>
@@ -4794,7 +5777,32 @@
           <w:rFonts w:ascii="Monaco" w:hAnsi="Monaco" w:cs="Monaco"/>
           <w:color w:val="475B62"/>
         </w:rPr>
-        <w:t>//printf("Good bye!");</w:t>
+        <w:t>//</w:t>
+      </w:r>
+      <w:proofErr w:type="spellStart"/>
+      <w:proofErr w:type="gramStart"/>
+      <w:r>
+        <w:rPr>
+          <w:rFonts w:ascii="Monaco" w:hAnsi="Monaco" w:cs="Monaco"/>
+          <w:color w:val="475B62"/>
+        </w:rPr>
+        <w:t>printf</w:t>
+      </w:r>
+      <w:proofErr w:type="spellEnd"/>
+      <w:r>
+        <w:rPr>
+          <w:rFonts w:ascii="Monaco" w:hAnsi="Monaco" w:cs="Monaco"/>
+          <w:color w:val="475B62"/>
+        </w:rPr>
+        <w:t>(</w:t>
+      </w:r>
+      <w:proofErr w:type="gramEnd"/>
+      <w:r>
+        <w:rPr>
+          <w:rFonts w:ascii="Monaco" w:hAnsi="Monaco" w:cs="Monaco"/>
+          <w:color w:val="475B62"/>
+        </w:rPr>
+        <w:t>"Good bye!");</w:t>
       </w:r>
     </w:p>
     <w:p>
@@ -4842,6 +5850,7 @@
         </w:rPr>
         <w:t xml:space="preserve">        </w:t>
       </w:r>
+      <w:proofErr w:type="gramStart"/>
       <w:r>
         <w:rPr>
           <w:rFonts w:ascii="Monaco" w:hAnsi="Monaco" w:cs="Monaco"/>
@@ -4849,12 +5858,29 @@
         </w:rPr>
         <w:t>char</w:t>
       </w:r>
-      <w:r>
-        <w:rPr>
-          <w:rFonts w:ascii="Monaco" w:hAnsi="Monaco" w:cs="Monaco"/>
-          <w:color w:val="708284"/>
-        </w:rPr>
-        <w:t xml:space="preserve"> yesOrNo[</w:t>
+      <w:proofErr w:type="gramEnd"/>
+      <w:r>
+        <w:rPr>
+          <w:rFonts w:ascii="Monaco" w:hAnsi="Monaco" w:cs="Monaco"/>
+          <w:color w:val="708284"/>
+        </w:rPr>
+        <w:t xml:space="preserve"> </w:t>
+      </w:r>
+      <w:proofErr w:type="spellStart"/>
+      <w:r>
+        <w:rPr>
+          <w:rFonts w:ascii="Monaco" w:hAnsi="Monaco" w:cs="Monaco"/>
+          <w:color w:val="708284"/>
+        </w:rPr>
+        <w:t>yesOrNo</w:t>
+      </w:r>
+      <w:proofErr w:type="spellEnd"/>
+      <w:r>
+        <w:rPr>
+          <w:rFonts w:ascii="Monaco" w:hAnsi="Monaco" w:cs="Monaco"/>
+          <w:color w:val="708284"/>
+        </w:rPr>
+        <w:t>[</w:t>
       </w:r>
       <w:r>
         <w:rPr>
@@ -4893,6 +5919,8 @@
         </w:rPr>
         <w:t xml:space="preserve">        </w:t>
       </w:r>
+      <w:proofErr w:type="spellStart"/>
+      <w:proofErr w:type="gramStart"/>
       <w:r>
         <w:rPr>
           <w:rFonts w:ascii="Monaco" w:hAnsi="Monaco" w:cs="Monaco"/>
@@ -4900,6 +5928,8 @@
         </w:rPr>
         <w:t>printf</w:t>
       </w:r>
+      <w:proofErr w:type="spellEnd"/>
+      <w:proofErr w:type="gramEnd"/>
       <w:r>
         <w:rPr>
           <w:rFonts w:ascii="Monaco" w:hAnsi="Monaco" w:cs="Monaco"/>
@@ -4912,7 +5942,23 @@
           <w:rFonts w:ascii="Monaco" w:hAnsi="Monaco" w:cs="Monaco"/>
           <w:color w:val="259286"/>
         </w:rPr>
-        <w:t>"Would you like to see the answer to the second part of the Assignment? y/n "</w:t>
+        <w:t xml:space="preserve">"Would you like to see the answer to the second part of the Assignment? </w:t>
+      </w:r>
+      <w:proofErr w:type="gramStart"/>
+      <w:r>
+        <w:rPr>
+          <w:rFonts w:ascii="Monaco" w:hAnsi="Monaco" w:cs="Monaco"/>
+          <w:color w:val="259286"/>
+        </w:rPr>
+        <w:t>y</w:t>
+      </w:r>
+      <w:proofErr w:type="gramEnd"/>
+      <w:r>
+        <w:rPr>
+          <w:rFonts w:ascii="Monaco" w:hAnsi="Monaco" w:cs="Monaco"/>
+          <w:color w:val="259286"/>
+        </w:rPr>
+        <w:t>/n "</w:t>
       </w:r>
       <w:r>
         <w:rPr>
@@ -4944,6 +5990,8 @@
         </w:rPr>
         <w:t xml:space="preserve">        </w:t>
       </w:r>
+      <w:proofErr w:type="spellStart"/>
+      <w:proofErr w:type="gramStart"/>
       <w:r>
         <w:rPr>
           <w:rFonts w:ascii="Monaco" w:hAnsi="Monaco" w:cs="Monaco"/>
@@ -4951,6 +5999,8 @@
         </w:rPr>
         <w:t>scanf</w:t>
       </w:r>
+      <w:proofErr w:type="spellEnd"/>
+      <w:proofErr w:type="gramEnd"/>
       <w:r>
         <w:rPr>
           <w:rFonts w:ascii="Monaco" w:hAnsi="Monaco" w:cs="Monaco"/>
@@ -4970,7 +6020,23 @@
           <w:rFonts w:ascii="Monaco" w:hAnsi="Monaco" w:cs="Monaco"/>
           <w:color w:val="708284"/>
         </w:rPr>
-        <w:t>, yesOrNo);</w:t>
+        <w:t xml:space="preserve">, </w:t>
+      </w:r>
+      <w:proofErr w:type="spellStart"/>
+      <w:r>
+        <w:rPr>
+          <w:rFonts w:ascii="Monaco" w:hAnsi="Monaco" w:cs="Monaco"/>
+          <w:color w:val="708284"/>
+        </w:rPr>
+        <w:t>yesOrNo</w:t>
+      </w:r>
+      <w:proofErr w:type="spellEnd"/>
+      <w:r>
+        <w:rPr>
+          <w:rFonts w:ascii="Monaco" w:hAnsi="Monaco" w:cs="Monaco"/>
+          <w:color w:val="708284"/>
+        </w:rPr>
+        <w:t>);</w:t>
       </w:r>
     </w:p>
     <w:p>
@@ -5018,6 +6084,7 @@
         </w:rPr>
         <w:t xml:space="preserve">        </w:t>
       </w:r>
+      <w:proofErr w:type="gramStart"/>
       <w:r>
         <w:rPr>
           <w:rFonts w:ascii="Monaco" w:hAnsi="Monaco" w:cs="Monaco"/>
@@ -5025,6 +6092,7 @@
         </w:rPr>
         <w:t>if</w:t>
       </w:r>
+      <w:proofErr w:type="gramEnd"/>
       <w:r>
         <w:rPr>
           <w:rFonts w:ascii="Monaco" w:hAnsi="Monaco" w:cs="Monaco"/>
@@ -5032,6 +6100,7 @@
         </w:rPr>
         <w:t xml:space="preserve"> (</w:t>
       </w:r>
+      <w:proofErr w:type="spellStart"/>
       <w:r>
         <w:rPr>
           <w:rFonts w:ascii="Monaco" w:hAnsi="Monaco" w:cs="Monaco"/>
@@ -5039,12 +6108,29 @@
         </w:rPr>
         <w:t>strncmp</w:t>
       </w:r>
-      <w:r>
-        <w:rPr>
-          <w:rFonts w:ascii="Monaco" w:hAnsi="Monaco" w:cs="Monaco"/>
-          <w:color w:val="708284"/>
-        </w:rPr>
-        <w:t xml:space="preserve">(yesOrNo, </w:t>
+      <w:proofErr w:type="spellEnd"/>
+      <w:r>
+        <w:rPr>
+          <w:rFonts w:ascii="Monaco" w:hAnsi="Monaco" w:cs="Monaco"/>
+          <w:color w:val="708284"/>
+        </w:rPr>
+        <w:t>(</w:t>
+      </w:r>
+      <w:proofErr w:type="spellStart"/>
+      <w:r>
+        <w:rPr>
+          <w:rFonts w:ascii="Monaco" w:hAnsi="Monaco" w:cs="Monaco"/>
+          <w:color w:val="708284"/>
+        </w:rPr>
+        <w:t>yesOrNo</w:t>
+      </w:r>
+      <w:proofErr w:type="spellEnd"/>
+      <w:r>
+        <w:rPr>
+          <w:rFonts w:ascii="Monaco" w:hAnsi="Monaco" w:cs="Monaco"/>
+          <w:color w:val="708284"/>
+        </w:rPr>
+        <w:t xml:space="preserve">, </w:t>
       </w:r>
       <w:r>
         <w:rPr>
@@ -5111,6 +6197,8 @@
         </w:rPr>
         <w:t xml:space="preserve">            </w:t>
       </w:r>
+      <w:proofErr w:type="spellStart"/>
+      <w:proofErr w:type="gramStart"/>
       <w:r>
         <w:rPr>
           <w:rFonts w:ascii="Monaco" w:hAnsi="Monaco" w:cs="Monaco"/>
@@ -5118,6 +6206,8 @@
         </w:rPr>
         <w:t>printf</w:t>
       </w:r>
+      <w:proofErr w:type="spellEnd"/>
+      <w:proofErr w:type="gramEnd"/>
       <w:r>
         <w:rPr>
           <w:rFonts w:ascii="Monaco" w:hAnsi="Monaco" w:cs="Monaco"/>
@@ -5162,6 +6252,8 @@
         </w:rPr>
         <w:t xml:space="preserve">            </w:t>
       </w:r>
+      <w:proofErr w:type="spellStart"/>
+      <w:proofErr w:type="gramStart"/>
       <w:r>
         <w:rPr>
           <w:rFonts w:ascii="Monaco" w:hAnsi="Monaco" w:cs="Monaco"/>
@@ -5169,6 +6261,8 @@
         </w:rPr>
         <w:t>outputSecondPart</w:t>
       </w:r>
+      <w:proofErr w:type="spellEnd"/>
+      <w:proofErr w:type="gramEnd"/>
       <w:r>
         <w:rPr>
           <w:rFonts w:ascii="Monaco" w:hAnsi="Monaco" w:cs="Monaco"/>
@@ -5245,6 +6339,7 @@
         </w:rPr>
         <w:t xml:space="preserve">        </w:t>
       </w:r>
+      <w:proofErr w:type="gramStart"/>
       <w:r>
         <w:rPr>
           <w:rFonts w:ascii="Monaco" w:hAnsi="Monaco" w:cs="Monaco"/>
@@ -5252,6 +6347,7 @@
         </w:rPr>
         <w:t>if</w:t>
       </w:r>
+      <w:proofErr w:type="gramEnd"/>
       <w:r>
         <w:rPr>
           <w:rFonts w:ascii="Monaco" w:hAnsi="Monaco" w:cs="Monaco"/>
@@ -5259,6 +6355,7 @@
         </w:rPr>
         <w:t xml:space="preserve"> (</w:t>
       </w:r>
+      <w:proofErr w:type="spellStart"/>
       <w:r>
         <w:rPr>
           <w:rFonts w:ascii="Monaco" w:hAnsi="Monaco" w:cs="Monaco"/>
@@ -5266,12 +6363,29 @@
         </w:rPr>
         <w:t>strncmp</w:t>
       </w:r>
-      <w:r>
-        <w:rPr>
-          <w:rFonts w:ascii="Monaco" w:hAnsi="Monaco" w:cs="Monaco"/>
-          <w:color w:val="708284"/>
-        </w:rPr>
-        <w:t xml:space="preserve">(yesOrNo, </w:t>
+      <w:proofErr w:type="spellEnd"/>
+      <w:r>
+        <w:rPr>
+          <w:rFonts w:ascii="Monaco" w:hAnsi="Monaco" w:cs="Monaco"/>
+          <w:color w:val="708284"/>
+        </w:rPr>
+        <w:t>(</w:t>
+      </w:r>
+      <w:proofErr w:type="spellStart"/>
+      <w:r>
+        <w:rPr>
+          <w:rFonts w:ascii="Monaco" w:hAnsi="Monaco" w:cs="Monaco"/>
+          <w:color w:val="708284"/>
+        </w:rPr>
+        <w:t>yesOrNo</w:t>
+      </w:r>
+      <w:proofErr w:type="spellEnd"/>
+      <w:r>
+        <w:rPr>
+          <w:rFonts w:ascii="Monaco" w:hAnsi="Monaco" w:cs="Monaco"/>
+          <w:color w:val="708284"/>
+        </w:rPr>
+        <w:t xml:space="preserve">, </w:t>
       </w:r>
       <w:r>
         <w:rPr>
@@ -5361,6 +6475,8 @@
         </w:rPr>
         <w:t xml:space="preserve">            </w:t>
       </w:r>
+      <w:proofErr w:type="spellStart"/>
+      <w:proofErr w:type="gramStart"/>
       <w:r>
         <w:rPr>
           <w:rFonts w:ascii="Monaco" w:hAnsi="Monaco" w:cs="Monaco"/>
@@ -5368,6 +6484,8 @@
         </w:rPr>
         <w:t>printf</w:t>
       </w:r>
+      <w:proofErr w:type="spellEnd"/>
+      <w:proofErr w:type="gramEnd"/>
       <w:r>
         <w:rPr>
           <w:rFonts w:ascii="Monaco" w:hAnsi="Monaco" w:cs="Monaco"/>
@@ -5591,6 +6709,23 @@
           <w:color w:val="708284"/>
         </w:rPr>
       </w:pPr>
+    </w:p>
+    <w:p>
+      <w:pPr>
+        <w:widowControl w:val="0"/>
+        <w:tabs>
+          <w:tab w:val="left" w:pos="576"/>
+        </w:tabs>
+        <w:autoSpaceDE w:val="0"/>
+        <w:autoSpaceDN w:val="0"/>
+        <w:adjustRightInd w:val="0"/>
+        <w:spacing w:after="0"/>
+        <w:rPr>
+          <w:rFonts w:ascii="Monaco" w:hAnsi="Monaco" w:cs="Monaco"/>
+          <w:color w:val="708284"/>
+        </w:rPr>
+      </w:pPr>
+      <w:proofErr w:type="gramStart"/>
       <w:r>
         <w:rPr>
           <w:rFonts w:ascii="Monaco" w:hAnsi="Monaco" w:cs="Monaco"/>
@@ -5598,12 +6733,29 @@
         </w:rPr>
         <w:t>void</w:t>
       </w:r>
-      <w:r>
-        <w:rPr>
-          <w:rFonts w:ascii="Monaco" w:hAnsi="Monaco" w:cs="Monaco"/>
-          <w:color w:val="708284"/>
-        </w:rPr>
-        <w:t xml:space="preserve"> outputLittleOrNoDamage(</w:t>
+      <w:proofErr w:type="gramEnd"/>
+      <w:r>
+        <w:rPr>
+          <w:rFonts w:ascii="Monaco" w:hAnsi="Monaco" w:cs="Monaco"/>
+          <w:color w:val="708284"/>
+        </w:rPr>
+        <w:t xml:space="preserve"> </w:t>
+      </w:r>
+      <w:proofErr w:type="spellStart"/>
+      <w:r>
+        <w:rPr>
+          <w:rFonts w:ascii="Monaco" w:hAnsi="Monaco" w:cs="Monaco"/>
+          <w:color w:val="708284"/>
+        </w:rPr>
+        <w:t>outputLittleOrNoDamage</w:t>
+      </w:r>
+      <w:proofErr w:type="spellEnd"/>
+      <w:r>
+        <w:rPr>
+          <w:rFonts w:ascii="Monaco" w:hAnsi="Monaco" w:cs="Monaco"/>
+          <w:color w:val="708284"/>
+        </w:rPr>
+        <w:t>(</w:t>
       </w:r>
       <w:r>
         <w:rPr>
@@ -5658,6 +6810,8 @@
         </w:rPr>
         <w:t xml:space="preserve">    </w:t>
       </w:r>
+      <w:proofErr w:type="spellStart"/>
+      <w:proofErr w:type="gramStart"/>
       <w:r>
         <w:rPr>
           <w:rFonts w:ascii="Monaco" w:hAnsi="Monaco" w:cs="Monaco"/>
@@ -5665,6 +6819,8 @@
         </w:rPr>
         <w:t>printf</w:t>
       </w:r>
+      <w:proofErr w:type="spellEnd"/>
+      <w:proofErr w:type="gramEnd"/>
       <w:r>
         <w:rPr>
           <w:rFonts w:ascii="Monaco" w:hAnsi="Monaco" w:cs="Monaco"/>
@@ -5677,8 +6833,24 @@
           <w:rFonts w:ascii="Monaco" w:hAnsi="Monaco" w:cs="Monaco"/>
           <w:color w:val="259286"/>
         </w:rPr>
-        <w:t>"Characterization - Little to no damage.\n"</w:t>
-      </w:r>
+        <w:t>"Characterization for %.1lf - Little to no damage.\</w:t>
+      </w:r>
+      <w:proofErr w:type="spellStart"/>
+      <w:r>
+        <w:rPr>
+          <w:rFonts w:ascii="Monaco" w:hAnsi="Monaco" w:cs="Monaco"/>
+          <w:color w:val="259286"/>
+        </w:rPr>
+        <w:t>n"</w:t>
+      </w:r>
+      <w:r>
+        <w:rPr>
+          <w:rFonts w:ascii="Monaco" w:hAnsi="Monaco" w:cs="Monaco"/>
+          <w:color w:val="708284"/>
+        </w:rPr>
+        <w:t>,n</w:t>
+      </w:r>
+      <w:proofErr w:type="spellEnd"/>
       <w:r>
         <w:rPr>
           <w:rFonts w:ascii="Monaco" w:hAnsi="Monaco" w:cs="Monaco"/>
@@ -5757,6 +6929,7 @@
           <w:color w:val="708284"/>
         </w:rPr>
       </w:pPr>
+      <w:proofErr w:type="gramStart"/>
       <w:r>
         <w:rPr>
           <w:rFonts w:ascii="Monaco" w:hAnsi="Monaco" w:cs="Monaco"/>
@@ -5764,12 +6937,29 @@
         </w:rPr>
         <w:t>void</w:t>
       </w:r>
-      <w:r>
-        <w:rPr>
-          <w:rFonts w:ascii="Monaco" w:hAnsi="Monaco" w:cs="Monaco"/>
-          <w:color w:val="708284"/>
-        </w:rPr>
-        <w:t xml:space="preserve"> outputSomeDamage(</w:t>
+      <w:proofErr w:type="gramEnd"/>
+      <w:r>
+        <w:rPr>
+          <w:rFonts w:ascii="Monaco" w:hAnsi="Monaco" w:cs="Monaco"/>
+          <w:color w:val="708284"/>
+        </w:rPr>
+        <w:t xml:space="preserve"> </w:t>
+      </w:r>
+      <w:proofErr w:type="spellStart"/>
+      <w:r>
+        <w:rPr>
+          <w:rFonts w:ascii="Monaco" w:hAnsi="Monaco" w:cs="Monaco"/>
+          <w:color w:val="708284"/>
+        </w:rPr>
+        <w:t>outputSomeDamage</w:t>
+      </w:r>
+      <w:proofErr w:type="spellEnd"/>
+      <w:r>
+        <w:rPr>
+          <w:rFonts w:ascii="Monaco" w:hAnsi="Monaco" w:cs="Monaco"/>
+          <w:color w:val="708284"/>
+        </w:rPr>
+        <w:t>(</w:t>
       </w:r>
       <w:r>
         <w:rPr>
@@ -5824,6 +7014,8 @@
         </w:rPr>
         <w:t xml:space="preserve">    </w:t>
       </w:r>
+      <w:proofErr w:type="spellStart"/>
+      <w:proofErr w:type="gramStart"/>
       <w:r>
         <w:rPr>
           <w:rFonts w:ascii="Monaco" w:hAnsi="Monaco" w:cs="Monaco"/>
@@ -5831,6 +7023,8 @@
         </w:rPr>
         <w:t>printf</w:t>
       </w:r>
+      <w:proofErr w:type="spellEnd"/>
+      <w:proofErr w:type="gramEnd"/>
       <w:r>
         <w:rPr>
           <w:rFonts w:ascii="Monaco" w:hAnsi="Monaco" w:cs="Monaco"/>
@@ -5843,8 +7037,24 @@
           <w:rFonts w:ascii="Monaco" w:hAnsi="Monaco" w:cs="Monaco"/>
           <w:color w:val="259286"/>
         </w:rPr>
-        <w:t>"Characterization - Some Damage\n"</w:t>
-      </w:r>
+        <w:t>"Characterization for %.1lf - Some Damage\</w:t>
+      </w:r>
+      <w:proofErr w:type="spellStart"/>
+      <w:r>
+        <w:rPr>
+          <w:rFonts w:ascii="Monaco" w:hAnsi="Monaco" w:cs="Monaco"/>
+          <w:color w:val="259286"/>
+        </w:rPr>
+        <w:t>n"</w:t>
+      </w:r>
+      <w:r>
+        <w:rPr>
+          <w:rFonts w:ascii="Monaco" w:hAnsi="Monaco" w:cs="Monaco"/>
+          <w:color w:val="708284"/>
+        </w:rPr>
+        <w:t>,n</w:t>
+      </w:r>
+      <w:proofErr w:type="spellEnd"/>
       <w:r>
         <w:rPr>
           <w:rFonts w:ascii="Monaco" w:hAnsi="Monaco" w:cs="Monaco"/>
@@ -5930,6 +7140,7 @@
           <w:color w:val="708284"/>
         </w:rPr>
       </w:pPr>
+      <w:proofErr w:type="gramStart"/>
       <w:r>
         <w:rPr>
           <w:rFonts w:ascii="Monaco" w:hAnsi="Monaco" w:cs="Monaco"/>
@@ -5937,12 +7148,29 @@
         </w:rPr>
         <w:t>void</w:t>
       </w:r>
-      <w:r>
-        <w:rPr>
-          <w:rFonts w:ascii="Monaco" w:hAnsi="Monaco" w:cs="Monaco"/>
-          <w:color w:val="708284"/>
-        </w:rPr>
-        <w:t xml:space="preserve"> outputSeriousDamage(</w:t>
+      <w:proofErr w:type="gramEnd"/>
+      <w:r>
+        <w:rPr>
+          <w:rFonts w:ascii="Monaco" w:hAnsi="Monaco" w:cs="Monaco"/>
+          <w:color w:val="708284"/>
+        </w:rPr>
+        <w:t xml:space="preserve"> </w:t>
+      </w:r>
+      <w:proofErr w:type="spellStart"/>
+      <w:r>
+        <w:rPr>
+          <w:rFonts w:ascii="Monaco" w:hAnsi="Monaco" w:cs="Monaco"/>
+          <w:color w:val="708284"/>
+        </w:rPr>
+        <w:t>outputSeriousDamage</w:t>
+      </w:r>
+      <w:proofErr w:type="spellEnd"/>
+      <w:r>
+        <w:rPr>
+          <w:rFonts w:ascii="Monaco" w:hAnsi="Monaco" w:cs="Monaco"/>
+          <w:color w:val="708284"/>
+        </w:rPr>
+        <w:t>(</w:t>
       </w:r>
       <w:r>
         <w:rPr>
@@ -5997,6 +7225,8 @@
         </w:rPr>
         <w:t xml:space="preserve">    </w:t>
       </w:r>
+      <w:proofErr w:type="spellStart"/>
+      <w:proofErr w:type="gramStart"/>
       <w:r>
         <w:rPr>
           <w:rFonts w:ascii="Monaco" w:hAnsi="Monaco" w:cs="Monaco"/>
@@ -6004,6 +7234,8 @@
         </w:rPr>
         <w:t>printf</w:t>
       </w:r>
+      <w:proofErr w:type="spellEnd"/>
+      <w:proofErr w:type="gramEnd"/>
       <w:r>
         <w:rPr>
           <w:rFonts w:ascii="Monaco" w:hAnsi="Monaco" w:cs="Monaco"/>
@@ -6016,8 +7248,24 @@
           <w:rFonts w:ascii="Monaco" w:hAnsi="Monaco" w:cs="Monaco"/>
           <w:color w:val="259286"/>
         </w:rPr>
-        <w:t>"Characterization - Serious Damage: Walls may crack or fail\n"</w:t>
-      </w:r>
+        <w:t>"Characterization for %.1lf - Serious Damage: Walls may crack or fail\</w:t>
+      </w:r>
+      <w:proofErr w:type="spellStart"/>
+      <w:r>
+        <w:rPr>
+          <w:rFonts w:ascii="Monaco" w:hAnsi="Monaco" w:cs="Monaco"/>
+          <w:color w:val="259286"/>
+        </w:rPr>
+        <w:t>n"</w:t>
+      </w:r>
+      <w:r>
+        <w:rPr>
+          <w:rFonts w:ascii="Monaco" w:hAnsi="Monaco" w:cs="Monaco"/>
+          <w:color w:val="708284"/>
+        </w:rPr>
+        <w:t>,n</w:t>
+      </w:r>
+      <w:proofErr w:type="spellEnd"/>
       <w:r>
         <w:rPr>
           <w:rFonts w:ascii="Monaco" w:hAnsi="Monaco" w:cs="Monaco"/>
@@ -6103,6 +7351,7 @@
           <w:color w:val="708284"/>
         </w:rPr>
       </w:pPr>
+      <w:proofErr w:type="gramStart"/>
       <w:r>
         <w:rPr>
           <w:rFonts w:ascii="Monaco" w:hAnsi="Monaco" w:cs="Monaco"/>
@@ -6110,12 +7359,29 @@
         </w:rPr>
         <w:t>void</w:t>
       </w:r>
-      <w:r>
-        <w:rPr>
-          <w:rFonts w:ascii="Monaco" w:hAnsi="Monaco" w:cs="Monaco"/>
-          <w:color w:val="708284"/>
-        </w:rPr>
-        <w:t xml:space="preserve"> outputDisaster(</w:t>
+      <w:proofErr w:type="gramEnd"/>
+      <w:r>
+        <w:rPr>
+          <w:rFonts w:ascii="Monaco" w:hAnsi="Monaco" w:cs="Monaco"/>
+          <w:color w:val="708284"/>
+        </w:rPr>
+        <w:t xml:space="preserve"> </w:t>
+      </w:r>
+      <w:proofErr w:type="spellStart"/>
+      <w:r>
+        <w:rPr>
+          <w:rFonts w:ascii="Monaco" w:hAnsi="Monaco" w:cs="Monaco"/>
+          <w:color w:val="708284"/>
+        </w:rPr>
+        <w:t>outputDisaster</w:t>
+      </w:r>
+      <w:proofErr w:type="spellEnd"/>
+      <w:r>
+        <w:rPr>
+          <w:rFonts w:ascii="Monaco" w:hAnsi="Monaco" w:cs="Monaco"/>
+          <w:color w:val="708284"/>
+        </w:rPr>
+        <w:t>(</w:t>
       </w:r>
       <w:r>
         <w:rPr>
@@ -6170,6 +7436,8 @@
         </w:rPr>
         <w:t xml:space="preserve">    </w:t>
       </w:r>
+      <w:proofErr w:type="spellStart"/>
+      <w:proofErr w:type="gramStart"/>
       <w:r>
         <w:rPr>
           <w:rFonts w:ascii="Monaco" w:hAnsi="Monaco" w:cs="Monaco"/>
@@ -6177,6 +7445,8 @@
         </w:rPr>
         <w:t>printf</w:t>
       </w:r>
+      <w:proofErr w:type="spellEnd"/>
+      <w:proofErr w:type="gramEnd"/>
       <w:r>
         <w:rPr>
           <w:rFonts w:ascii="Monaco" w:hAnsi="Monaco" w:cs="Monaco"/>
@@ -6189,8 +7459,24 @@
           <w:rFonts w:ascii="Monaco" w:hAnsi="Monaco" w:cs="Monaco"/>
           <w:color w:val="259286"/>
         </w:rPr>
-        <w:t>"Characterization - Disaster: houses and buildings may collapse\n"</w:t>
-      </w:r>
+        <w:t>"Characterization for %.1lf - Disaster: houses and buildings may collapse\</w:t>
+      </w:r>
+      <w:proofErr w:type="spellStart"/>
+      <w:r>
+        <w:rPr>
+          <w:rFonts w:ascii="Monaco" w:hAnsi="Monaco" w:cs="Monaco"/>
+          <w:color w:val="259286"/>
+        </w:rPr>
+        <w:t>n"</w:t>
+      </w:r>
+      <w:r>
+        <w:rPr>
+          <w:rFonts w:ascii="Monaco" w:hAnsi="Monaco" w:cs="Monaco"/>
+          <w:color w:val="708284"/>
+        </w:rPr>
+        <w:t>,n</w:t>
+      </w:r>
+      <w:proofErr w:type="spellEnd"/>
       <w:r>
         <w:rPr>
           <w:rFonts w:ascii="Monaco" w:hAnsi="Monaco" w:cs="Monaco"/>
@@ -6276,6 +7562,7 @@
           <w:color w:val="708284"/>
         </w:rPr>
       </w:pPr>
+      <w:proofErr w:type="gramStart"/>
       <w:r>
         <w:rPr>
           <w:rFonts w:ascii="Monaco" w:hAnsi="Monaco" w:cs="Monaco"/>
@@ -6283,12 +7570,29 @@
         </w:rPr>
         <w:t>void</w:t>
       </w:r>
-      <w:r>
-        <w:rPr>
-          <w:rFonts w:ascii="Monaco" w:hAnsi="Monaco" w:cs="Monaco"/>
-          <w:color w:val="708284"/>
-        </w:rPr>
-        <w:t xml:space="preserve"> outputCatastrophy(</w:t>
+      <w:proofErr w:type="gramEnd"/>
+      <w:r>
+        <w:rPr>
+          <w:rFonts w:ascii="Monaco" w:hAnsi="Monaco" w:cs="Monaco"/>
+          <w:color w:val="708284"/>
+        </w:rPr>
+        <w:t xml:space="preserve"> </w:t>
+      </w:r>
+      <w:proofErr w:type="spellStart"/>
+      <w:r>
+        <w:rPr>
+          <w:rFonts w:ascii="Monaco" w:hAnsi="Monaco" w:cs="Monaco"/>
+          <w:color w:val="708284"/>
+        </w:rPr>
+        <w:t>outputCatastrophy</w:t>
+      </w:r>
+      <w:proofErr w:type="spellEnd"/>
+      <w:r>
+        <w:rPr>
+          <w:rFonts w:ascii="Monaco" w:hAnsi="Monaco" w:cs="Monaco"/>
+          <w:color w:val="708284"/>
+        </w:rPr>
+        <w:t>(</w:t>
       </w:r>
       <w:r>
         <w:rPr>
@@ -6343,6 +7647,8 @@
         </w:rPr>
         <w:t xml:space="preserve">    </w:t>
       </w:r>
+      <w:proofErr w:type="spellStart"/>
+      <w:proofErr w:type="gramStart"/>
       <w:r>
         <w:rPr>
           <w:rFonts w:ascii="Monaco" w:hAnsi="Monaco" w:cs="Monaco"/>
@@ -6350,6 +7656,8 @@
         </w:rPr>
         <w:t>printf</w:t>
       </w:r>
+      <w:proofErr w:type="spellEnd"/>
+      <w:proofErr w:type="gramEnd"/>
       <w:r>
         <w:rPr>
           <w:rFonts w:ascii="Monaco" w:hAnsi="Monaco" w:cs="Monaco"/>
@@ -6362,8 +7670,56 @@
           <w:rFonts w:ascii="Monaco" w:hAnsi="Monaco" w:cs="Monaco"/>
           <w:color w:val="259286"/>
         </w:rPr>
-        <w:t>"Characterization - Catastrophy: most bukldings destroyed\n"</w:t>
-      </w:r>
+        <w:t xml:space="preserve">"Characterization for %.1lf - </w:t>
+      </w:r>
+      <w:proofErr w:type="spellStart"/>
+      <w:r>
+        <w:rPr>
+          <w:rFonts w:ascii="Monaco" w:hAnsi="Monaco" w:cs="Monaco"/>
+          <w:color w:val="259286"/>
+        </w:rPr>
+        <w:t>Catastrophy</w:t>
+      </w:r>
+      <w:proofErr w:type="spellEnd"/>
+      <w:r>
+        <w:rPr>
+          <w:rFonts w:ascii="Monaco" w:hAnsi="Monaco" w:cs="Monaco"/>
+          <w:color w:val="259286"/>
+        </w:rPr>
+        <w:t xml:space="preserve">: most </w:t>
+      </w:r>
+      <w:proofErr w:type="spellStart"/>
+      <w:r>
+        <w:rPr>
+          <w:rFonts w:ascii="Monaco" w:hAnsi="Monaco" w:cs="Monaco"/>
+          <w:color w:val="259286"/>
+        </w:rPr>
+        <w:t>bukldings</w:t>
+      </w:r>
+      <w:proofErr w:type="spellEnd"/>
+      <w:r>
+        <w:rPr>
+          <w:rFonts w:ascii="Monaco" w:hAnsi="Monaco" w:cs="Monaco"/>
+          <w:color w:val="259286"/>
+        </w:rPr>
+        <w:t xml:space="preserve"> destroyed\</w:t>
+      </w:r>
+      <w:proofErr w:type="spellStart"/>
+      <w:r>
+        <w:rPr>
+          <w:rFonts w:ascii="Monaco" w:hAnsi="Monaco" w:cs="Monaco"/>
+          <w:color w:val="259286"/>
+        </w:rPr>
+        <w:t>n"</w:t>
+      </w:r>
+      <w:r>
+        <w:rPr>
+          <w:rFonts w:ascii="Monaco" w:hAnsi="Monaco" w:cs="Monaco"/>
+          <w:color w:val="708284"/>
+        </w:rPr>
+        <w:t>,n</w:t>
+      </w:r>
+      <w:proofErr w:type="spellEnd"/>
       <w:r>
         <w:rPr>
           <w:rFonts w:ascii="Monaco" w:hAnsi="Monaco" w:cs="Monaco"/>
@@ -6449,6 +7805,7 @@
           <w:color w:val="708284"/>
         </w:rPr>
       </w:pPr>
+      <w:proofErr w:type="gramStart"/>
       <w:r>
         <w:rPr>
           <w:rFonts w:ascii="Monaco" w:hAnsi="Monaco" w:cs="Monaco"/>
@@ -6456,12 +7813,29 @@
         </w:rPr>
         <w:t>void</w:t>
       </w:r>
-      <w:r>
-        <w:rPr>
-          <w:rFonts w:ascii="Monaco" w:hAnsi="Monaco" w:cs="Monaco"/>
-          <w:color w:val="708284"/>
-        </w:rPr>
-        <w:t xml:space="preserve"> outputSecondPart(){</w:t>
+      <w:proofErr w:type="gramEnd"/>
+      <w:r>
+        <w:rPr>
+          <w:rFonts w:ascii="Monaco" w:hAnsi="Monaco" w:cs="Monaco"/>
+          <w:color w:val="708284"/>
+        </w:rPr>
+        <w:t xml:space="preserve"> </w:t>
+      </w:r>
+      <w:proofErr w:type="spellStart"/>
+      <w:r>
+        <w:rPr>
+          <w:rFonts w:ascii="Monaco" w:hAnsi="Monaco" w:cs="Monaco"/>
+          <w:color w:val="708284"/>
+        </w:rPr>
+        <w:t>outputSecondPart</w:t>
+      </w:r>
+      <w:proofErr w:type="spellEnd"/>
+      <w:r>
+        <w:rPr>
+          <w:rFonts w:ascii="Monaco" w:hAnsi="Monaco" w:cs="Monaco"/>
+          <w:color w:val="708284"/>
+        </w:rPr>
+        <w:t>(){</w:t>
       </w:r>
     </w:p>
     <w:p>
@@ -6539,6 +7913,8 @@
         </w:rPr>
         <w:t xml:space="preserve">    </w:t>
       </w:r>
+      <w:proofErr w:type="spellStart"/>
+      <w:proofErr w:type="gramStart"/>
       <w:r>
         <w:rPr>
           <w:rFonts w:ascii="Monaco" w:hAnsi="Monaco" w:cs="Monaco"/>
@@ -6546,6 +7922,8 @@
         </w:rPr>
         <w:t>printf</w:t>
       </w:r>
+      <w:proofErr w:type="spellEnd"/>
+      <w:proofErr w:type="gramEnd"/>
       <w:r>
         <w:rPr>
           <w:rFonts w:ascii="Monaco" w:hAnsi="Monaco" w:cs="Monaco"/>
@@ -6558,7 +7936,71 @@
           <w:rFonts w:ascii="Monaco" w:hAnsi="Monaco" w:cs="Monaco"/>
           <w:color w:val="259286"/>
         </w:rPr>
-        <w:t>"In theory a programmer could program a switch to handle all possible Ricter scale numbers. I believe that it is much more prudent to use If/Then statements because it is easier to handle ranges of numbers. By using a statement like:\n\n 'if (n &gt;= 5.0 &amp;&amp; n &lt; 5.5){ do someting here }' \n\na wide range of values are handled with much less coding.\n\n\n"</w:t>
+        <w:t xml:space="preserve">"In theory a programmer could program a switch to handle all possible </w:t>
+      </w:r>
+      <w:proofErr w:type="spellStart"/>
+      <w:r>
+        <w:rPr>
+          <w:rFonts w:ascii="Monaco" w:hAnsi="Monaco" w:cs="Monaco"/>
+          <w:color w:val="259286"/>
+        </w:rPr>
+        <w:t>Ricter</w:t>
+      </w:r>
+      <w:proofErr w:type="spellEnd"/>
+      <w:r>
+        <w:rPr>
+          <w:rFonts w:ascii="Monaco" w:hAnsi="Monaco" w:cs="Monaco"/>
+          <w:color w:val="259286"/>
+        </w:rPr>
+        <w:t xml:space="preserve"> scale numbers. I believe that it is much more prudent to use If/Then statements because it is easier to handle ranges of numbers. By using a statement like:\n\n 'if (n &gt;= 5.0 &amp;&amp; n &lt; 5.5)</w:t>
+      </w:r>
+      <w:proofErr w:type="gramStart"/>
+      <w:r>
+        <w:rPr>
+          <w:rFonts w:ascii="Monaco" w:hAnsi="Monaco" w:cs="Monaco"/>
+          <w:color w:val="259286"/>
+        </w:rPr>
+        <w:t>{ do</w:t>
+      </w:r>
+      <w:proofErr w:type="gramEnd"/>
+      <w:r>
+        <w:rPr>
+          <w:rFonts w:ascii="Monaco" w:hAnsi="Monaco" w:cs="Monaco"/>
+          <w:color w:val="259286"/>
+        </w:rPr>
+        <w:t xml:space="preserve"> </w:t>
+      </w:r>
+      <w:proofErr w:type="spellStart"/>
+      <w:r>
+        <w:rPr>
+          <w:rFonts w:ascii="Monaco" w:hAnsi="Monaco" w:cs="Monaco"/>
+          <w:color w:val="259286"/>
+        </w:rPr>
+        <w:t>someting</w:t>
+      </w:r>
+      <w:proofErr w:type="spellEnd"/>
+      <w:r>
+        <w:rPr>
+          <w:rFonts w:ascii="Monaco" w:hAnsi="Monaco" w:cs="Monaco"/>
+          <w:color w:val="259286"/>
+        </w:rPr>
+        <w:t xml:space="preserve"> here }' \n\</w:t>
+      </w:r>
+      <w:proofErr w:type="spellStart"/>
+      <w:r>
+        <w:rPr>
+          <w:rFonts w:ascii="Monaco" w:hAnsi="Monaco" w:cs="Monaco"/>
+          <w:color w:val="259286"/>
+        </w:rPr>
+        <w:t>na</w:t>
+      </w:r>
+      <w:proofErr w:type="spellEnd"/>
+      <w:r>
+        <w:rPr>
+          <w:rFonts w:ascii="Monaco" w:hAnsi="Monaco" w:cs="Monaco"/>
+          <w:color w:val="259286"/>
+        </w:rPr>
+        <w:t xml:space="preserve"> wide range of values are handled with much less coding.\n\n\n"</w:t>
       </w:r>
       <w:r>
         <w:rPr>
@@ -6610,13 +8052,15 @@
     <w:p>
       <w:r>
         <w:rPr>
+          <w:rFonts w:ascii="Monaco" w:hAnsi="Monaco" w:cs="Monaco"/>
           <w:noProof/>
+          <w:color w:val="708284"/>
         </w:rPr>
         <w:drawing>
           <wp:inline distT="0" distB="0" distL="0" distR="0">
-            <wp:extent cx="5486400" cy="4636135"/>
+            <wp:extent cx="5473700" cy="4673600"/>
             <wp:effectExtent l="25400" t="0" r="0" b="0"/>
-            <wp:docPr id="2" name="Picture 2" descr=":Chpt4PP5.png"/>
+            <wp:docPr id="3" name="Picture 1" descr=":Chpt4PP5.png"/>
             <wp:cNvGraphicFramePr>
               <a:graphicFrameLocks xmlns:a="http://schemas.openxmlformats.org/drawingml/2006/main" noChangeAspect="1"/>
             </wp:cNvGraphicFramePr>
@@ -6624,7 +8068,7 @@
               <a:graphicData uri="http://schemas.openxmlformats.org/drawingml/2006/picture">
                 <pic:pic xmlns:pic="http://schemas.openxmlformats.org/drawingml/2006/picture">
                   <pic:nvPicPr>
-                    <pic:cNvPr id="0" name="Picture 2" descr=":Chpt4PP5.png"/>
+                    <pic:cNvPr id="0" name="Picture 1" descr=":Chpt4PP5.png"/>
                     <pic:cNvPicPr>
                       <a:picLocks noChangeAspect="1" noChangeArrowheads="1"/>
                     </pic:cNvPicPr>
@@ -6639,7 +8083,7 @@
                   <pic:spPr bwMode="auto">
                     <a:xfrm>
                       <a:off x="0" y="0"/>
-                      <a:ext cx="5486400" cy="4636135"/>
+                      <a:ext cx="5473700" cy="4673600"/>
                     </a:xfrm>
                     <a:prstGeom prst="rect">
                       <a:avLst/>

</xml_diff>